<commit_message>
2nd Notebook | Drop Descriptions (1/12)
</commit_message>
<xml_diff>
--- a/HandoutDelivery_Code up to 11.11.2024/Homework_Group33.docx
+++ b/HandoutDelivery_Code up to 11.11.2024/Homework_Group33.docx
@@ -9,17 +9,17 @@
           <w:szCs w:val="2"/>
         </w:rPr>
       </w:pPr>
-      <w:bookmarkStart w:id="0" w:name="_Toc410990268"/>
-      <w:bookmarkStart w:id="1" w:name="_Toc410990280"/>
-      <w:bookmarkStart w:id="2" w:name="_Toc412186393"/>
-      <w:bookmarkStart w:id="3" w:name="_Toc412186498"/>
-      <w:bookmarkStart w:id="4" w:name="_Toc412186523"/>
-      <w:bookmarkStart w:id="5" w:name="_Toc412186594"/>
-      <w:bookmarkStart w:id="6" w:name="_Toc412186624"/>
-      <w:bookmarkStart w:id="7" w:name="_Toc115296802"/>
-      <w:bookmarkStart w:id="8" w:name="_Toc136960268"/>
-      <w:bookmarkStart w:id="9" w:name="_Toc141959331"/>
-      <w:bookmarkStart w:id="10" w:name="_Toc176981912"/>
+      <w:bookmarkStart w:name="_Toc410990268" w:id="0"/>
+      <w:bookmarkStart w:name="_Toc410990280" w:id="1"/>
+      <w:bookmarkStart w:name="_Toc412186393" w:id="2"/>
+      <w:bookmarkStart w:name="_Toc412186498" w:id="3"/>
+      <w:bookmarkStart w:name="_Toc412186523" w:id="4"/>
+      <w:bookmarkStart w:name="_Toc412186594" w:id="5"/>
+      <w:bookmarkStart w:name="_Toc412186624" w:id="6"/>
+      <w:bookmarkStart w:name="_Toc115296802" w:id="7"/>
+      <w:bookmarkStart w:name="_Toc136960268" w:id="8"/>
+      <w:bookmarkStart w:name="_Toc141959331" w:id="9"/>
+      <w:bookmarkStart w:name="_Toc176981912" w:id="10"/>
     </w:p>
     <w:p>
       <w:pPr>
@@ -446,30 +446,30 @@
     <w:p>
       <w:pPr>
         <w:rPr>
-          <w:rFonts w:asciiTheme="minorHAnsi" w:eastAsiaTheme="minorEastAsia" w:hAnsiTheme="minorHAnsi" w:cstheme="minorBidi"/>
-        </w:rPr>
-      </w:pPr>
-      <w:r>
-        <w:rPr>
-          <w:rFonts w:asciiTheme="minorHAnsi" w:eastAsia="Aptos" w:hAnsiTheme="minorHAnsi" w:cstheme="minorHAnsi"/>
+          <w:rFonts w:asciiTheme="minorHAnsi" w:hAnsiTheme="minorHAnsi" w:eastAsiaTheme="minorEastAsia" w:cstheme="minorBidi"/>
+        </w:rPr>
+      </w:pPr>
+      <w:r>
+        <w:rPr>
+          <w:rFonts w:eastAsia="Aptos" w:asciiTheme="minorHAnsi" w:hAnsiTheme="minorHAnsi" w:cstheme="minorHAnsi"/>
         </w:rPr>
         <w:t>I</w:t>
       </w:r>
       <w:r>
         <w:rPr>
-          <w:rFonts w:asciiTheme="minorHAnsi" w:eastAsiaTheme="minorEastAsia" w:hAnsiTheme="minorHAnsi" w:cstheme="minorBidi"/>
+          <w:rFonts w:asciiTheme="minorHAnsi" w:hAnsiTheme="minorHAnsi" w:eastAsiaTheme="minorEastAsia" w:cstheme="minorBidi"/>
         </w:rPr>
         <w:t xml:space="preserve">n this section, we will focus on exploring the dataset to understand </w:t>
       </w:r>
       <w:r>
         <w:rPr>
-          <w:rFonts w:asciiTheme="minorHAnsi" w:eastAsiaTheme="minorEastAsia" w:hAnsiTheme="minorHAnsi" w:cstheme="minorBidi"/>
+          <w:rFonts w:asciiTheme="minorHAnsi" w:hAnsiTheme="minorHAnsi" w:eastAsiaTheme="minorEastAsia" w:cstheme="minorBidi"/>
         </w:rPr>
         <w:t>its</w:t>
       </w:r>
       <w:r>
         <w:rPr>
-          <w:rFonts w:asciiTheme="minorHAnsi" w:eastAsiaTheme="minorEastAsia" w:hAnsiTheme="minorHAnsi" w:cstheme="minorBidi"/>
+          <w:rFonts w:asciiTheme="minorHAnsi" w:hAnsiTheme="minorHAnsi" w:eastAsiaTheme="minorEastAsia" w:cstheme="minorBidi"/>
         </w:rPr>
         <w:t xml:space="preserve"> structure and quality and implementing an initial preprocessing stage. This process will include four main steps: univariate analysis, multivariate analysis, feature engineering and preliminary preprocessing. </w:t>
       </w:r>
@@ -477,24 +477,24 @@
     <w:p>
       <w:pPr>
         <w:rPr>
-          <w:rFonts w:asciiTheme="minorHAnsi" w:eastAsiaTheme="minorEastAsia" w:hAnsiTheme="minorHAnsi" w:cstheme="minorBidi"/>
-        </w:rPr>
-      </w:pPr>
-      <w:r>
-        <w:rPr>
-          <w:rFonts w:asciiTheme="minorHAnsi" w:eastAsiaTheme="minorEastAsia" w:hAnsiTheme="minorHAnsi" w:cstheme="minorBidi"/>
+          <w:rFonts w:asciiTheme="minorHAnsi" w:hAnsiTheme="minorHAnsi" w:eastAsiaTheme="minorEastAsia" w:cstheme="minorBidi"/>
+        </w:rPr>
+      </w:pPr>
+      <w:r>
+        <w:rPr>
+          <w:rFonts w:asciiTheme="minorHAnsi" w:hAnsiTheme="minorHAnsi" w:eastAsiaTheme="minorEastAsia" w:cstheme="minorBidi"/>
         </w:rPr>
         <w:t xml:space="preserve">The first step includes the examination of the distribution and summary statistics of each variable with the </w:t>
       </w:r>
       <w:r>
         <w:rPr>
-          <w:rFonts w:asciiTheme="minorHAnsi" w:eastAsiaTheme="minorEastAsia" w:hAnsiTheme="minorHAnsi" w:cstheme="minorBidi"/>
+          <w:rFonts w:asciiTheme="minorHAnsi" w:hAnsiTheme="minorHAnsi" w:eastAsiaTheme="minorEastAsia" w:cstheme="minorBidi"/>
         </w:rPr>
         <w:t xml:space="preserve">goal </w:t>
       </w:r>
       <w:r>
         <w:rPr>
-          <w:rFonts w:asciiTheme="minorHAnsi" w:eastAsiaTheme="minorEastAsia" w:hAnsiTheme="minorHAnsi" w:cstheme="minorBidi"/>
+          <w:rFonts w:asciiTheme="minorHAnsi" w:hAnsiTheme="minorHAnsi" w:eastAsiaTheme="minorEastAsia" w:cstheme="minorBidi"/>
         </w:rPr>
         <w:t xml:space="preserve">of detecting potential anomalies, errors, missing values and outliers. </w:t>
       </w:r>
@@ -502,54 +502,54 @@
     <w:p>
       <w:pPr>
         <w:rPr>
-          <w:rFonts w:asciiTheme="minorHAnsi" w:eastAsiaTheme="minorEastAsia" w:hAnsiTheme="minorHAnsi" w:cstheme="minorBidi"/>
-        </w:rPr>
-      </w:pPr>
-      <w:r>
-        <w:rPr>
-          <w:rFonts w:asciiTheme="minorHAnsi" w:eastAsiaTheme="minorEastAsia" w:hAnsiTheme="minorHAnsi" w:cstheme="minorBidi"/>
+          <w:rFonts w:asciiTheme="minorHAnsi" w:hAnsiTheme="minorHAnsi" w:eastAsiaTheme="minorEastAsia" w:cstheme="minorBidi"/>
+        </w:rPr>
+      </w:pPr>
+      <w:r>
+        <w:rPr>
+          <w:rFonts w:asciiTheme="minorHAnsi" w:hAnsiTheme="minorHAnsi" w:eastAsiaTheme="minorEastAsia" w:cstheme="minorBidi"/>
         </w:rPr>
         <w:t>Following</w:t>
       </w:r>
       <w:r>
         <w:rPr>
-          <w:rFonts w:asciiTheme="minorHAnsi" w:eastAsiaTheme="minorEastAsia" w:hAnsiTheme="minorHAnsi" w:cstheme="minorBidi"/>
+          <w:rFonts w:asciiTheme="minorHAnsi" w:hAnsiTheme="minorHAnsi" w:eastAsiaTheme="minorEastAsia" w:cstheme="minorBidi"/>
         </w:rPr>
         <w:t xml:space="preserve"> the univariate findings, the second step </w:t>
       </w:r>
       <w:r>
         <w:rPr>
-          <w:rFonts w:asciiTheme="minorHAnsi" w:eastAsiaTheme="minorEastAsia" w:hAnsiTheme="minorHAnsi" w:cstheme="minorBidi"/>
+          <w:rFonts w:asciiTheme="minorHAnsi" w:hAnsiTheme="minorHAnsi" w:eastAsiaTheme="minorEastAsia" w:cstheme="minorBidi"/>
         </w:rPr>
         <w:t xml:space="preserve">will </w:t>
       </w:r>
       <w:r>
         <w:rPr>
-          <w:rFonts w:asciiTheme="minorHAnsi" w:eastAsiaTheme="minorEastAsia" w:hAnsiTheme="minorHAnsi" w:cstheme="minorBidi"/>
+          <w:rFonts w:asciiTheme="minorHAnsi" w:hAnsiTheme="minorHAnsi" w:eastAsiaTheme="minorEastAsia" w:cstheme="minorBidi"/>
         </w:rPr>
         <w:t xml:space="preserve">focus on identifying interactions, patterns, and dependencies between multiple variables. This analysis will help </w:t>
       </w:r>
       <w:r>
         <w:rPr>
-          <w:rFonts w:asciiTheme="minorHAnsi" w:eastAsiaTheme="minorEastAsia" w:hAnsiTheme="minorHAnsi" w:cstheme="minorBidi"/>
+          <w:rFonts w:asciiTheme="minorHAnsi" w:hAnsiTheme="minorHAnsi" w:eastAsiaTheme="minorEastAsia" w:cstheme="minorBidi"/>
         </w:rPr>
         <w:t xml:space="preserve">identify </w:t>
       </w:r>
       <w:r>
         <w:rPr>
-          <w:rFonts w:asciiTheme="minorHAnsi" w:eastAsiaTheme="minorEastAsia" w:hAnsiTheme="minorHAnsi" w:cstheme="minorBidi"/>
+          <w:rFonts w:asciiTheme="minorHAnsi" w:hAnsiTheme="minorHAnsi" w:eastAsiaTheme="minorEastAsia" w:cstheme="minorBidi"/>
         </w:rPr>
         <w:t xml:space="preserve">relationships and patterns that may </w:t>
       </w:r>
       <w:r>
         <w:rPr>
-          <w:rFonts w:asciiTheme="minorHAnsi" w:eastAsiaTheme="minorEastAsia" w:hAnsiTheme="minorHAnsi" w:cstheme="minorBidi"/>
+          <w:rFonts w:asciiTheme="minorHAnsi" w:hAnsiTheme="minorHAnsi" w:eastAsiaTheme="minorEastAsia" w:cstheme="minorBidi"/>
         </w:rPr>
         <w:t xml:space="preserve">have been missed during </w:t>
       </w:r>
       <w:r>
         <w:rPr>
-          <w:rFonts w:asciiTheme="minorHAnsi" w:eastAsiaTheme="minorEastAsia" w:hAnsiTheme="minorHAnsi" w:cstheme="minorBidi"/>
+          <w:rFonts w:asciiTheme="minorHAnsi" w:hAnsiTheme="minorHAnsi" w:eastAsiaTheme="minorEastAsia" w:cstheme="minorBidi"/>
         </w:rPr>
         <w:t xml:space="preserve">univariate analysis. </w:t>
       </w:r>
@@ -557,120 +557,120 @@
     <w:p>
       <w:pPr>
         <w:rPr>
-          <w:rFonts w:asciiTheme="minorHAnsi" w:eastAsiaTheme="minorEastAsia" w:hAnsiTheme="minorHAnsi" w:cstheme="minorBidi"/>
-        </w:rPr>
-      </w:pPr>
-      <w:r>
-        <w:rPr>
-          <w:rFonts w:asciiTheme="minorHAnsi" w:eastAsiaTheme="minorEastAsia" w:hAnsiTheme="minorHAnsi" w:cstheme="minorBidi"/>
+          <w:rFonts w:asciiTheme="minorHAnsi" w:hAnsiTheme="minorHAnsi" w:eastAsiaTheme="minorEastAsia" w:cstheme="minorBidi"/>
+        </w:rPr>
+      </w:pPr>
+      <w:r>
+        <w:rPr>
+          <w:rFonts w:asciiTheme="minorHAnsi" w:hAnsiTheme="minorHAnsi" w:eastAsiaTheme="minorEastAsia" w:cstheme="minorBidi"/>
         </w:rPr>
         <w:t xml:space="preserve">The third step will </w:t>
       </w:r>
       <w:r>
         <w:rPr>
-          <w:rFonts w:asciiTheme="minorHAnsi" w:eastAsiaTheme="minorEastAsia" w:hAnsiTheme="minorHAnsi" w:cstheme="minorBidi"/>
+          <w:rFonts w:asciiTheme="minorHAnsi" w:hAnsiTheme="minorHAnsi" w:eastAsiaTheme="minorEastAsia" w:cstheme="minorBidi"/>
         </w:rPr>
         <w:t xml:space="preserve">be focused on </w:t>
       </w:r>
       <w:r>
         <w:rPr>
-          <w:rFonts w:asciiTheme="minorHAnsi" w:eastAsiaTheme="minorEastAsia" w:hAnsiTheme="minorHAnsi" w:cstheme="minorBidi"/>
+          <w:rFonts w:asciiTheme="minorHAnsi" w:hAnsiTheme="minorHAnsi" w:eastAsiaTheme="minorEastAsia" w:cstheme="minorBidi"/>
         </w:rPr>
         <w:t>creating new variables</w:t>
       </w:r>
       <w:r>
         <w:rPr>
-          <w:rFonts w:asciiTheme="minorHAnsi" w:eastAsiaTheme="minorEastAsia" w:hAnsiTheme="minorHAnsi" w:cstheme="minorBidi"/>
+          <w:rFonts w:asciiTheme="minorHAnsi" w:hAnsiTheme="minorHAnsi" w:eastAsiaTheme="minorEastAsia" w:cstheme="minorBidi"/>
         </w:rPr>
         <w:t xml:space="preserve"> to</w:t>
       </w:r>
       <w:r>
         <w:rPr>
-          <w:rFonts w:asciiTheme="minorHAnsi" w:eastAsiaTheme="minorEastAsia" w:hAnsiTheme="minorHAnsi" w:cstheme="minorBidi"/>
+          <w:rFonts w:asciiTheme="minorHAnsi" w:hAnsiTheme="minorHAnsi" w:eastAsiaTheme="minorEastAsia" w:cstheme="minorBidi"/>
         </w:rPr>
         <w:t xml:space="preserve"> sim</w:t>
       </w:r>
       <w:r>
         <w:rPr>
-          <w:rFonts w:asciiTheme="minorHAnsi" w:eastAsiaTheme="minorEastAsia" w:hAnsiTheme="minorHAnsi" w:cstheme="minorBidi"/>
+          <w:rFonts w:asciiTheme="minorHAnsi" w:hAnsiTheme="minorHAnsi" w:eastAsiaTheme="minorEastAsia" w:cstheme="minorBidi"/>
         </w:rPr>
         <w:t xml:space="preserve">plify </w:t>
       </w:r>
       <w:r>
         <w:rPr>
-          <w:rFonts w:asciiTheme="minorHAnsi" w:eastAsiaTheme="minorEastAsia" w:hAnsiTheme="minorHAnsi" w:cstheme="minorBidi"/>
+          <w:rFonts w:asciiTheme="minorHAnsi" w:hAnsiTheme="minorHAnsi" w:eastAsiaTheme="minorEastAsia" w:cstheme="minorBidi"/>
         </w:rPr>
         <w:t>complex data</w:t>
       </w:r>
       <w:r>
         <w:rPr>
-          <w:rFonts w:asciiTheme="minorHAnsi" w:eastAsiaTheme="minorEastAsia" w:hAnsiTheme="minorHAnsi" w:cstheme="minorBidi"/>
+          <w:rFonts w:asciiTheme="minorHAnsi" w:hAnsiTheme="minorHAnsi" w:eastAsiaTheme="minorEastAsia" w:cstheme="minorBidi"/>
         </w:rPr>
         <w:t xml:space="preserve"> a</w:t>
       </w:r>
       <w:r>
         <w:rPr>
-          <w:rFonts w:asciiTheme="minorHAnsi" w:eastAsiaTheme="minorEastAsia" w:hAnsiTheme="minorHAnsi" w:cstheme="minorBidi"/>
+          <w:rFonts w:asciiTheme="minorHAnsi" w:hAnsiTheme="minorHAnsi" w:eastAsiaTheme="minorEastAsia" w:cstheme="minorBidi"/>
         </w:rPr>
         <w:t>nd r</w:t>
       </w:r>
       <w:r>
         <w:rPr>
-          <w:rFonts w:asciiTheme="minorHAnsi" w:eastAsiaTheme="minorEastAsia" w:hAnsiTheme="minorHAnsi" w:cstheme="minorBidi"/>
+          <w:rFonts w:asciiTheme="minorHAnsi" w:hAnsiTheme="minorHAnsi" w:eastAsiaTheme="minorEastAsia" w:cstheme="minorBidi"/>
         </w:rPr>
         <w:t xml:space="preserve">educe </w:t>
       </w:r>
       <w:r>
         <w:rPr>
-          <w:rFonts w:asciiTheme="minorHAnsi" w:eastAsiaTheme="minorEastAsia" w:hAnsiTheme="minorHAnsi" w:cstheme="minorBidi"/>
+          <w:rFonts w:asciiTheme="minorHAnsi" w:hAnsiTheme="minorHAnsi" w:eastAsiaTheme="minorEastAsia" w:cstheme="minorBidi"/>
         </w:rPr>
         <w:t>noise</w:t>
       </w:r>
       <w:r>
         <w:rPr>
-          <w:rFonts w:asciiTheme="minorHAnsi" w:eastAsiaTheme="minorEastAsia" w:hAnsiTheme="minorHAnsi" w:cstheme="minorBidi"/>
+          <w:rFonts w:asciiTheme="minorHAnsi" w:hAnsiTheme="minorHAnsi" w:eastAsiaTheme="minorEastAsia" w:cstheme="minorBidi"/>
         </w:rPr>
         <w:t xml:space="preserve"> and anomalies </w:t>
       </w:r>
       <w:r>
         <w:rPr>
-          <w:rFonts w:asciiTheme="minorHAnsi" w:eastAsiaTheme="minorEastAsia" w:hAnsiTheme="minorHAnsi" w:cstheme="minorBidi"/>
+          <w:rFonts w:asciiTheme="minorHAnsi" w:hAnsiTheme="minorHAnsi" w:eastAsiaTheme="minorEastAsia" w:cstheme="minorBidi"/>
         </w:rPr>
         <w:t>within the dataset</w:t>
       </w:r>
       <w:r>
         <w:rPr>
-          <w:rFonts w:asciiTheme="minorHAnsi" w:eastAsiaTheme="minorEastAsia" w:hAnsiTheme="minorHAnsi" w:cstheme="minorBidi"/>
+          <w:rFonts w:asciiTheme="minorHAnsi" w:hAnsiTheme="minorHAnsi" w:eastAsiaTheme="minorEastAsia" w:cstheme="minorBidi"/>
         </w:rPr>
         <w:t>.</w:t>
       </w:r>
       <w:r>
         <w:rPr>
-          <w:rFonts w:asciiTheme="minorHAnsi" w:eastAsiaTheme="minorEastAsia" w:hAnsiTheme="minorHAnsi" w:cstheme="minorBidi"/>
+          <w:rFonts w:asciiTheme="minorHAnsi" w:hAnsiTheme="minorHAnsi" w:eastAsiaTheme="minorEastAsia" w:cstheme="minorBidi"/>
         </w:rPr>
         <w:t xml:space="preserve"> </w:t>
       </w:r>
       <w:r>
         <w:rPr>
-          <w:rFonts w:asciiTheme="minorHAnsi" w:eastAsiaTheme="minorEastAsia" w:hAnsiTheme="minorHAnsi" w:cstheme="minorBidi"/>
+          <w:rFonts w:asciiTheme="minorHAnsi" w:hAnsiTheme="minorHAnsi" w:eastAsiaTheme="minorEastAsia" w:cstheme="minorBidi"/>
         </w:rPr>
         <w:t xml:space="preserve">This will help improve </w:t>
       </w:r>
       <w:r>
         <w:rPr>
-          <w:rFonts w:asciiTheme="minorHAnsi" w:eastAsiaTheme="minorEastAsia" w:hAnsiTheme="minorHAnsi" w:cstheme="minorBidi"/>
+          <w:rFonts w:asciiTheme="minorHAnsi" w:hAnsiTheme="minorHAnsi" w:eastAsiaTheme="minorEastAsia" w:cstheme="minorBidi"/>
         </w:rPr>
         <w:t>the data</w:t>
       </w:r>
       <w:r>
         <w:rPr>
-          <w:rFonts w:asciiTheme="minorHAnsi" w:eastAsiaTheme="minorEastAsia" w:hAnsiTheme="minorHAnsi" w:cstheme="minorBidi"/>
+          <w:rFonts w:asciiTheme="minorHAnsi" w:hAnsiTheme="minorHAnsi" w:eastAsiaTheme="minorEastAsia" w:cstheme="minorBidi"/>
         </w:rPr>
         <w:t xml:space="preserve"> </w:t>
       </w:r>
       <w:r>
         <w:rPr>
-          <w:rFonts w:asciiTheme="minorHAnsi" w:eastAsiaTheme="minorEastAsia" w:hAnsiTheme="minorHAnsi" w:cstheme="minorBidi"/>
+          <w:rFonts w:asciiTheme="minorHAnsi" w:hAnsiTheme="minorHAnsi" w:eastAsiaTheme="minorEastAsia" w:cstheme="minorBidi"/>
         </w:rPr>
         <w:t xml:space="preserve">quality and alignment with the business needs. </w:t>
       </w:r>
@@ -678,56 +678,56 @@
     <w:p>
       <w:pPr>
         <w:rPr>
-          <w:rFonts w:asciiTheme="minorHAnsi" w:eastAsiaTheme="minorEastAsia" w:hAnsiTheme="minorHAnsi" w:cstheme="minorBidi"/>
-        </w:rPr>
-      </w:pPr>
-      <w:r>
-        <w:rPr>
-          <w:rFonts w:asciiTheme="minorHAnsi" w:eastAsiaTheme="minorEastAsia" w:hAnsiTheme="minorHAnsi" w:cstheme="minorBidi"/>
+          <w:rFonts w:asciiTheme="minorHAnsi" w:hAnsiTheme="minorHAnsi" w:eastAsiaTheme="minorEastAsia" w:cstheme="minorBidi"/>
+        </w:rPr>
+      </w:pPr>
+      <w:r>
+        <w:rPr>
+          <w:rFonts w:asciiTheme="minorHAnsi" w:hAnsiTheme="minorHAnsi" w:eastAsiaTheme="minorEastAsia" w:cstheme="minorBidi"/>
         </w:rPr>
         <w:t>In the last step, we will implement preliminary preprocessing tasks (</w:t>
       </w:r>
       <w:proofErr w:type="spellStart"/>
       <w:r>
         <w:rPr>
-          <w:rFonts w:asciiTheme="minorHAnsi" w:eastAsiaTheme="minorEastAsia" w:hAnsiTheme="minorHAnsi" w:cstheme="minorBidi"/>
+          <w:rFonts w:asciiTheme="minorHAnsi" w:hAnsiTheme="minorHAnsi" w:eastAsiaTheme="minorEastAsia" w:cstheme="minorBidi"/>
         </w:rPr>
         <w:t>e.g</w:t>
       </w:r>
       <w:proofErr w:type="spellEnd"/>
       <w:r>
         <w:rPr>
-          <w:rFonts w:asciiTheme="minorHAnsi" w:eastAsiaTheme="minorEastAsia" w:hAnsiTheme="minorHAnsi" w:cstheme="minorBidi"/>
+          <w:rFonts w:asciiTheme="minorHAnsi" w:hAnsiTheme="minorHAnsi" w:eastAsiaTheme="minorEastAsia" w:cstheme="minorBidi"/>
         </w:rPr>
         <w:t xml:space="preserve"> converting datatypes and </w:t>
       </w:r>
       <w:r>
         <w:rPr>
-          <w:rFonts w:asciiTheme="minorHAnsi" w:eastAsiaTheme="minorEastAsia" w:hAnsiTheme="minorHAnsi" w:cstheme="minorBidi"/>
+          <w:rFonts w:asciiTheme="minorHAnsi" w:hAnsiTheme="minorHAnsi" w:eastAsiaTheme="minorEastAsia" w:cstheme="minorBidi"/>
         </w:rPr>
         <w:t>dropping certain rows</w:t>
       </w:r>
       <w:r>
         <w:rPr>
-          <w:rFonts w:asciiTheme="minorHAnsi" w:eastAsiaTheme="minorEastAsia" w:hAnsiTheme="minorHAnsi" w:cstheme="minorBidi"/>
+          <w:rFonts w:asciiTheme="minorHAnsi" w:hAnsiTheme="minorHAnsi" w:eastAsiaTheme="minorEastAsia" w:cstheme="minorBidi"/>
         </w:rPr>
         <w:t>) and plan future preprocessing steps</w:t>
       </w:r>
       <w:r>
         <w:rPr>
-          <w:rFonts w:asciiTheme="minorHAnsi" w:eastAsiaTheme="minorEastAsia" w:hAnsiTheme="minorHAnsi" w:cstheme="minorBidi"/>
+          <w:rFonts w:asciiTheme="minorHAnsi" w:hAnsiTheme="minorHAnsi" w:eastAsiaTheme="minorEastAsia" w:cstheme="minorBidi"/>
         </w:rPr>
         <w:t>,</w:t>
       </w:r>
       <w:r>
         <w:rPr>
-          <w:rFonts w:asciiTheme="minorHAnsi" w:eastAsiaTheme="minorEastAsia" w:hAnsiTheme="minorHAnsi" w:cstheme="minorBidi"/>
+          <w:rFonts w:asciiTheme="minorHAnsi" w:hAnsiTheme="minorHAnsi" w:eastAsiaTheme="minorEastAsia" w:cstheme="minorBidi"/>
         </w:rPr>
         <w:t xml:space="preserve"> such as strategies for handling missing values and outliers</w:t>
       </w:r>
       <w:r>
         <w:rPr>
-          <w:rFonts w:asciiTheme="minorHAnsi" w:eastAsiaTheme="minorEastAsia" w:hAnsiTheme="minorHAnsi" w:cstheme="minorBidi"/>
+          <w:rFonts w:asciiTheme="minorHAnsi" w:hAnsiTheme="minorHAnsi" w:eastAsiaTheme="minorEastAsia" w:cstheme="minorBidi"/>
         </w:rPr>
         <w:t>.</w:t>
       </w:r>
@@ -737,12 +737,12 @@
         <w:spacing w:after="0" w:line="240" w:lineRule="auto"/>
         <w:jc w:val="left"/>
         <w:rPr>
-          <w:rFonts w:asciiTheme="minorHAnsi" w:eastAsiaTheme="minorEastAsia" w:hAnsiTheme="minorHAnsi" w:cstheme="minorBidi"/>
-        </w:rPr>
-      </w:pPr>
-      <w:r>
-        <w:rPr>
-          <w:rFonts w:asciiTheme="minorHAnsi" w:eastAsiaTheme="minorEastAsia" w:hAnsiTheme="minorHAnsi" w:cstheme="minorBidi"/>
+          <w:rFonts w:asciiTheme="minorHAnsi" w:hAnsiTheme="minorHAnsi" w:eastAsiaTheme="minorEastAsia" w:cstheme="minorBidi"/>
+        </w:rPr>
+      </w:pPr>
+      <w:r>
+        <w:rPr>
+          <w:rFonts w:asciiTheme="minorHAnsi" w:hAnsiTheme="minorHAnsi" w:eastAsiaTheme="minorEastAsia" w:cstheme="minorBidi"/>
         </w:rPr>
         <w:br w:type="page"/>
       </w:r>
@@ -834,14 +834,14 @@
       </w:pPr>
       <w:r>
         <w:rPr>
-          <w:rFonts w:asciiTheme="minorHAnsi" w:eastAsiaTheme="minorEastAsia" w:hAnsiTheme="minorHAnsi" w:cstheme="minorHAnsi"/>
+          <w:rFonts w:asciiTheme="minorHAnsi" w:hAnsiTheme="minorHAnsi" w:eastAsiaTheme="minorEastAsia" w:cstheme="minorHAnsi"/>
           <w:color w:val="333333"/>
         </w:rPr>
         <w:t xml:space="preserve">Second, </w:t>
       </w:r>
       <w:r>
         <w:rPr>
-          <w:rFonts w:asciiTheme="minorHAnsi" w:eastAsiaTheme="minorEastAsia" w:hAnsiTheme="minorHAnsi" w:cstheme="minorHAnsi"/>
+          <w:rFonts w:asciiTheme="minorHAnsi" w:hAnsiTheme="minorHAnsi" w:eastAsiaTheme="minorEastAsia" w:cstheme="minorHAnsi"/>
           <w:color w:val="333333"/>
         </w:rPr>
         <w:t>w</w:t>
@@ -1115,81 +1115,81 @@
         <w:t xml:space="preserve"> so that we can understand how features contribute to individual predictions.</w:t>
       </w:r>
     </w:p>
-    <w:p>
-      <w:pPr>
-        <w:rPr>
-          <w:rFonts w:asciiTheme="minorHAnsi" w:hAnsiTheme="minorHAnsi" w:cstheme="minorBidi"/>
+    <w:p w14:noSpellErr="1">
+      <w:pPr>
+        <w:rPr>
+          <w:rFonts w:ascii="Calibri" w:hAnsi="Calibri" w:cs="Arial" w:asciiTheme="minorAscii" w:hAnsiTheme="minorAscii" w:cstheme="minorBidi"/>
           <w:lang w:val="en-GB" w:eastAsia="pt-PT"/>
         </w:rPr>
       </w:pPr>
       <w:r>
         <w:rPr>
-          <w:rFonts w:asciiTheme="minorHAnsi" w:hAnsiTheme="minorHAnsi" w:cstheme="minorBidi"/>
+          <w:rFonts w:ascii="Calibri" w:hAnsi="Calibri" w:cs="Arial" w:asciiTheme="minorAscii" w:hAnsiTheme="minorAscii" w:cstheme="minorBidi"/>
           <w:lang w:val="en-GB" w:eastAsia="pt-PT"/>
         </w:rPr>
         <w:t>Additionally</w:t>
       </w:r>
       <w:r>
         <w:rPr>
-          <w:rFonts w:asciiTheme="minorHAnsi" w:hAnsiTheme="minorHAnsi" w:cstheme="minorBidi"/>
+          <w:rFonts w:ascii="Calibri" w:hAnsi="Calibri" w:cs="Arial" w:asciiTheme="minorAscii" w:hAnsiTheme="minorAscii" w:cstheme="minorBidi"/>
           <w:lang w:val="en-GB" w:eastAsia="pt-PT"/>
         </w:rPr>
         <w:t>,</w:t>
       </w:r>
       <w:r>
         <w:rPr>
-          <w:rFonts w:asciiTheme="minorHAnsi" w:hAnsiTheme="minorHAnsi" w:cstheme="minorBidi"/>
+          <w:rFonts w:ascii="Calibri" w:hAnsi="Calibri" w:cs="Arial" w:asciiTheme="minorAscii" w:hAnsiTheme="minorAscii" w:cstheme="minorBidi"/>
           <w:lang w:val="en-GB" w:eastAsia="pt-PT"/>
         </w:rPr>
         <w:t xml:space="preserve"> we want to create a</w:t>
       </w:r>
       <w:r>
         <w:rPr>
-          <w:rFonts w:asciiTheme="minorHAnsi" w:hAnsiTheme="minorHAnsi" w:cstheme="minorBidi"/>
+          <w:rFonts w:ascii="Calibri" w:hAnsi="Calibri" w:cs="Arial" w:asciiTheme="minorAscii" w:hAnsiTheme="minorAscii" w:cstheme="minorBidi"/>
           <w:lang w:val="en-GB" w:eastAsia="pt-PT"/>
         </w:rPr>
         <w:t>n interactive</w:t>
       </w:r>
       <w:r>
         <w:rPr>
-          <w:rFonts w:asciiTheme="minorHAnsi" w:hAnsiTheme="minorHAnsi" w:cstheme="minorBidi"/>
+          <w:rFonts w:ascii="Calibri" w:hAnsi="Calibri" w:cs="Arial" w:asciiTheme="minorAscii" w:hAnsiTheme="minorAscii" w:cstheme="minorBidi"/>
           <w:lang w:val="en-GB" w:eastAsia="pt-PT"/>
         </w:rPr>
         <w:t xml:space="preserve"> </w:t>
       </w:r>
       <w:r>
         <w:rPr>
-          <w:rFonts w:asciiTheme="minorHAnsi" w:hAnsiTheme="minorHAnsi" w:cstheme="minorBidi"/>
+          <w:rFonts w:ascii="Calibri" w:hAnsi="Calibri" w:cs="Arial" w:asciiTheme="minorAscii" w:hAnsiTheme="minorAscii" w:cstheme="minorBidi"/>
           <w:lang w:val="en-GB" w:eastAsia="pt-PT"/>
         </w:rPr>
         <w:t>w</w:t>
       </w:r>
       <w:r>
         <w:rPr>
-          <w:rFonts w:asciiTheme="minorHAnsi" w:hAnsiTheme="minorHAnsi" w:cstheme="minorBidi"/>
+          <w:rFonts w:ascii="Calibri" w:hAnsi="Calibri" w:cs="Arial" w:asciiTheme="minorAscii" w:hAnsiTheme="minorAscii" w:cstheme="minorBidi"/>
           <w:lang w:val="en-GB" w:eastAsia="pt-PT"/>
         </w:rPr>
         <w:t xml:space="preserve">eb </w:t>
       </w:r>
       <w:r>
         <w:rPr>
-          <w:rFonts w:asciiTheme="minorHAnsi" w:hAnsiTheme="minorHAnsi" w:cstheme="minorBidi"/>
+          <w:rFonts w:ascii="Calibri" w:hAnsi="Calibri" w:cs="Arial" w:asciiTheme="minorAscii" w:hAnsiTheme="minorAscii" w:cstheme="minorBidi"/>
           <w:lang w:val="en-GB" w:eastAsia="pt-PT"/>
         </w:rPr>
         <w:t>application</w:t>
       </w:r>
       <w:r>
         <w:rPr>
-          <w:rFonts w:asciiTheme="minorHAnsi" w:hAnsiTheme="minorHAnsi" w:cstheme="minorBidi"/>
+          <w:rFonts w:ascii="Calibri" w:hAnsi="Calibri" w:cs="Arial" w:asciiTheme="minorAscii" w:hAnsiTheme="minorAscii" w:cstheme="minorBidi"/>
           <w:lang w:val="en-GB" w:eastAsia="pt-PT"/>
         </w:rPr>
         <w:t xml:space="preserve"> using </w:t>
       </w:r>
-      <w:hyperlink r:id="rId9">
+      <w:hyperlink r:id="Re89f191ae033414e">
         <w:r>
           <w:rPr>
             <w:rStyle w:val="Hyperlink"/>
-            <w:rFonts w:asciiTheme="minorHAnsi" w:hAnsiTheme="minorHAnsi" w:cstheme="minorBidi"/>
+            <w:rFonts w:ascii="Calibri" w:hAnsi="Calibri" w:cs="Arial" w:asciiTheme="minorAscii" w:hAnsiTheme="minorAscii" w:cstheme="minorBidi"/>
             <w:lang w:val="en-GB" w:eastAsia="pt-PT"/>
           </w:rPr>
           <w:t>Streamlit</w:t>
@@ -1197,14 +1197,14 @@
       </w:hyperlink>
       <w:r>
         <w:rPr>
-          <w:rFonts w:asciiTheme="minorHAnsi" w:hAnsiTheme="minorHAnsi" w:cstheme="minorBidi"/>
+          <w:rFonts w:ascii="Calibri" w:hAnsi="Calibri" w:cs="Arial" w:asciiTheme="minorAscii" w:hAnsiTheme="minorAscii" w:cstheme="minorBidi"/>
           <w:lang w:val="en-GB" w:eastAsia="pt-PT"/>
         </w:rPr>
         <w:t xml:space="preserve">. </w:t>
       </w:r>
       <w:r>
         <w:rPr>
-          <w:rFonts w:asciiTheme="minorHAnsi" w:eastAsiaTheme="minorEastAsia" w:hAnsiTheme="minorHAnsi" w:cstheme="minorBidi"/>
+          <w:rFonts w:ascii="Calibri" w:hAnsi="Calibri" w:eastAsia="游明朝" w:cs="Arial" w:asciiTheme="minorAscii" w:hAnsiTheme="minorAscii" w:eastAsiaTheme="minorEastAsia" w:cstheme="minorBidi"/>
           <w:color w:val="333333"/>
           <w:lang w:val="en-GB"/>
         </w:rPr>
@@ -1212,7 +1212,7 @@
       </w:r>
       <w:r>
         <w:rPr>
-          <w:rFonts w:asciiTheme="minorHAnsi" w:eastAsiaTheme="minorEastAsia" w:hAnsiTheme="minorHAnsi" w:cstheme="minorBidi"/>
+          <w:rFonts w:ascii="Calibri" w:hAnsi="Calibri" w:eastAsia="游明朝" w:cs="Arial" w:asciiTheme="minorAscii" w:hAnsiTheme="minorAscii" w:eastAsiaTheme="minorEastAsia" w:cstheme="minorBidi"/>
           <w:color w:val="333333"/>
           <w:lang w:val="en-GB"/>
         </w:rPr>
@@ -1220,7 +1220,7 @@
       </w:r>
       <w:r>
         <w:rPr>
-          <w:rFonts w:asciiTheme="minorHAnsi" w:eastAsiaTheme="minorEastAsia" w:hAnsiTheme="minorHAnsi" w:cstheme="minorBidi"/>
+          <w:rFonts w:ascii="Calibri" w:hAnsi="Calibri" w:eastAsia="游明朝" w:cs="Arial" w:asciiTheme="minorAscii" w:hAnsiTheme="minorAscii" w:eastAsiaTheme="minorEastAsia" w:cstheme="minorBidi"/>
           <w:color w:val="333333"/>
           <w:lang w:val="en-GB"/>
         </w:rPr>
@@ -1228,7 +1228,7 @@
       </w:r>
       <w:r>
         <w:rPr>
-          <w:rFonts w:asciiTheme="minorHAnsi" w:eastAsiaTheme="minorEastAsia" w:hAnsiTheme="minorHAnsi" w:cstheme="minorBidi"/>
+          <w:rFonts w:ascii="Calibri" w:hAnsi="Calibri" w:eastAsia="游明朝" w:cs="Arial" w:asciiTheme="minorAscii" w:hAnsiTheme="minorAscii" w:eastAsiaTheme="minorEastAsia" w:cstheme="minorBidi"/>
           <w:color w:val="333333"/>
           <w:lang w:val="en-GB"/>
         </w:rPr>
@@ -1236,7 +1236,7 @@
       </w:r>
       <w:r>
         <w:rPr>
-          <w:rFonts w:asciiTheme="minorHAnsi" w:eastAsiaTheme="minorEastAsia" w:hAnsiTheme="minorHAnsi" w:cstheme="minorBidi"/>
+          <w:rFonts w:ascii="Calibri" w:hAnsi="Calibri" w:eastAsia="游明朝" w:cs="Arial" w:asciiTheme="minorAscii" w:hAnsiTheme="minorAscii" w:eastAsiaTheme="minorEastAsia" w:cstheme="minorBidi"/>
           <w:color w:val="333333"/>
           <w:lang w:val="en-GB"/>
         </w:rPr>
@@ -1244,7 +1244,7 @@
       </w:r>
       <w:r>
         <w:rPr>
-          <w:rFonts w:asciiTheme="minorHAnsi" w:eastAsiaTheme="minorEastAsia" w:hAnsiTheme="minorHAnsi" w:cstheme="minorBidi"/>
+          <w:rFonts w:ascii="Calibri" w:hAnsi="Calibri" w:eastAsia="游明朝" w:cs="Arial" w:asciiTheme="minorAscii" w:hAnsiTheme="minorAscii" w:eastAsiaTheme="minorEastAsia" w:cstheme="minorBidi"/>
           <w:color w:val="333333"/>
           <w:lang w:val="en-GB"/>
         </w:rPr>
@@ -1252,7 +1252,7 @@
       </w:r>
       <w:r>
         <w:rPr>
-          <w:rFonts w:asciiTheme="minorHAnsi" w:eastAsiaTheme="minorEastAsia" w:hAnsiTheme="minorHAnsi" w:cstheme="minorBidi"/>
+          <w:rFonts w:ascii="Calibri" w:hAnsi="Calibri" w:eastAsia="游明朝" w:cs="Arial" w:asciiTheme="minorAscii" w:hAnsiTheme="minorAscii" w:eastAsiaTheme="minorEastAsia" w:cstheme="minorBidi"/>
           <w:color w:val="333333"/>
           <w:lang w:val="en-GB"/>
         </w:rPr>
@@ -1260,7 +1260,7 @@
       </w:r>
       <w:r>
         <w:rPr>
-          <w:rFonts w:asciiTheme="minorHAnsi" w:eastAsiaTheme="minorEastAsia" w:hAnsiTheme="minorHAnsi" w:cstheme="minorBidi"/>
+          <w:rFonts w:ascii="Calibri" w:hAnsi="Calibri" w:eastAsia="游明朝" w:cs="Arial" w:asciiTheme="minorAscii" w:hAnsiTheme="minorAscii" w:eastAsiaTheme="minorEastAsia" w:cstheme="minorBidi"/>
           <w:color w:val="333333"/>
           <w:lang w:val="en-GB"/>
         </w:rPr>
@@ -1268,9 +1268,9 @@
       </w:r>
       <w:r>
         <w:rPr>
-          <w:rFonts w:asciiTheme="minorHAnsi" w:eastAsiaTheme="minorEastAsia" w:hAnsiTheme="minorHAnsi" w:cstheme="minorBidi"/>
-          <w:i/>
-          <w:iCs/>
+          <w:rFonts w:ascii="Calibri" w:hAnsi="Calibri" w:eastAsia="游明朝" w:cs="Arial" w:asciiTheme="minorAscii" w:hAnsiTheme="minorAscii" w:eastAsiaTheme="minorEastAsia" w:cstheme="minorBidi"/>
+          <w:i w:val="1"/>
+          <w:iCs w:val="1"/>
           <w:color w:val="333333"/>
           <w:lang w:val="en-GB"/>
         </w:rPr>
@@ -1278,7 +1278,7 @@
       </w:r>
       <w:r>
         <w:rPr>
-          <w:rFonts w:asciiTheme="minorHAnsi" w:eastAsiaTheme="minorEastAsia" w:hAnsiTheme="minorHAnsi" w:cstheme="minorBidi"/>
+          <w:rFonts w:ascii="Calibri" w:hAnsi="Calibri" w:eastAsia="游明朝" w:cs="Arial" w:asciiTheme="minorAscii" w:hAnsiTheme="minorAscii" w:eastAsiaTheme="minorEastAsia" w:cstheme="minorBidi"/>
           <w:color w:val="333333"/>
           <w:lang w:val="en-GB"/>
         </w:rPr>
@@ -1286,7 +1286,7 @@
       </w:r>
       <w:r>
         <w:rPr>
-          <w:rFonts w:asciiTheme="minorHAnsi" w:eastAsiaTheme="minorEastAsia" w:hAnsiTheme="minorHAnsi" w:cstheme="minorBidi"/>
+          <w:rFonts w:ascii="Calibri" w:hAnsi="Calibri" w:eastAsia="游明朝" w:cs="Arial" w:asciiTheme="minorAscii" w:hAnsiTheme="minorAscii" w:eastAsiaTheme="minorEastAsia" w:cstheme="minorBidi"/>
           <w:color w:val="333333"/>
           <w:lang w:val="en-GB"/>
         </w:rPr>
@@ -1294,7 +1294,7 @@
       </w:r>
       <w:r>
         <w:rPr>
-          <w:rFonts w:asciiTheme="minorHAnsi" w:eastAsiaTheme="minorEastAsia" w:hAnsiTheme="minorHAnsi" w:cstheme="minorBidi"/>
+          <w:rFonts w:ascii="Calibri" w:hAnsi="Calibri" w:eastAsia="游明朝" w:cs="Arial" w:asciiTheme="minorAscii" w:hAnsiTheme="minorAscii" w:eastAsiaTheme="minorEastAsia" w:cstheme="minorBidi"/>
           <w:color w:val="333333"/>
           <w:lang w:val="en-GB"/>
         </w:rPr>
@@ -1302,7 +1302,7 @@
       </w:r>
       <w:r>
         <w:rPr>
-          <w:rFonts w:asciiTheme="minorHAnsi" w:eastAsiaTheme="minorEastAsia" w:hAnsiTheme="minorHAnsi" w:cstheme="minorBidi"/>
+          <w:rFonts w:ascii="Calibri" w:hAnsi="Calibri" w:eastAsia="游明朝" w:cs="Arial" w:asciiTheme="minorAscii" w:hAnsiTheme="minorAscii" w:eastAsiaTheme="minorEastAsia" w:cstheme="minorBidi"/>
           <w:color w:val="333333"/>
           <w:lang w:val="en-GB"/>
         </w:rPr>
@@ -1310,7 +1310,7 @@
       </w:r>
       <w:r>
         <w:rPr>
-          <w:rFonts w:asciiTheme="minorHAnsi" w:eastAsiaTheme="minorEastAsia" w:hAnsiTheme="minorHAnsi" w:cstheme="minorBidi"/>
+          <w:rFonts w:ascii="Calibri" w:hAnsi="Calibri" w:eastAsia="游明朝" w:cs="Arial" w:asciiTheme="minorAscii" w:hAnsiTheme="minorAscii" w:eastAsiaTheme="minorEastAsia" w:cstheme="minorBidi"/>
           <w:color w:val="333333"/>
           <w:lang w:val="en-GB"/>
         </w:rPr>
@@ -1318,7 +1318,7 @@
       </w:r>
       <w:r>
         <w:rPr>
-          <w:rFonts w:asciiTheme="minorHAnsi" w:eastAsia="Segoe UI" w:hAnsiTheme="minorHAnsi" w:cstheme="minorBidi"/>
+          <w:rFonts w:ascii="Calibri" w:hAnsi="Calibri" w:eastAsia="Segoe UI" w:cs="Arial" w:asciiTheme="minorAscii" w:hAnsiTheme="minorAscii" w:cstheme="minorBidi"/>
           <w:color w:val="333333"/>
           <w:lang w:val="en-GB"/>
         </w:rPr>
@@ -1326,21 +1326,21 @@
       </w:r>
       <w:r>
         <w:rPr>
-          <w:rFonts w:asciiTheme="minorHAnsi" w:hAnsiTheme="minorHAnsi" w:cstheme="minorBidi"/>
+          <w:rFonts w:ascii="Calibri" w:hAnsi="Calibri" w:cs="Arial" w:asciiTheme="minorAscii" w:hAnsiTheme="minorAscii" w:cstheme="minorBidi"/>
           <w:lang w:val="en-GB" w:eastAsia="pt-PT"/>
         </w:rPr>
         <w:t xml:space="preserve"> </w:t>
       </w:r>
       <w:r>
         <w:rPr>
-          <w:rFonts w:asciiTheme="minorHAnsi" w:eastAsiaTheme="minorEastAsia" w:hAnsiTheme="minorHAnsi" w:cstheme="minorBidi"/>
+          <w:rFonts w:ascii="Calibri" w:hAnsi="Calibri" w:eastAsia="游明朝" w:cs="Arial" w:asciiTheme="minorAscii" w:hAnsiTheme="minorAscii" w:eastAsiaTheme="minorEastAsia" w:cstheme="minorBidi"/>
           <w:lang w:val="en-GB" w:eastAsia="pt-PT"/>
         </w:rPr>
         <w:t xml:space="preserve"> </w:t>
       </w:r>
       <w:r>
         <w:rPr>
-          <w:rFonts w:asciiTheme="minorHAnsi" w:eastAsiaTheme="minorEastAsia" w:hAnsiTheme="minorHAnsi" w:cstheme="minorBidi"/>
+          <w:rFonts w:ascii="Calibri" w:hAnsi="Calibri" w:eastAsia="游明朝" w:cs="Arial" w:asciiTheme="minorAscii" w:hAnsiTheme="minorAscii" w:eastAsiaTheme="minorEastAsia" w:cstheme="minorBidi"/>
           <w:color w:val="333333"/>
           <w:lang w:val="en-GB"/>
         </w:rPr>
@@ -1376,7 +1376,7 @@
       <w:footerReference w:type="default" r:id="rId11"/>
       <w:headerReference w:type="first" r:id="rId12"/>
       <w:footerReference w:type="first" r:id="rId13"/>
-      <w:pgSz w:w="11906" w:h="16838"/>
+      <w:pgSz w:w="11906" w:h="16838" w:orient="portrait"/>
       <w:pgMar w:top="1418" w:right="1418" w:bottom="851" w:left="1418" w:header="284" w:footer="709" w:gutter="0"/>
       <w:pgNumType w:start="1"/>
       <w:cols w:space="708"/>
@@ -1420,7 +1420,7 @@
 </file>
 
 <file path=word/footer1.xml><?xml version="1.0" encoding="utf-8"?>
-<w:ftr xmlns:wpc="http://schemas.microsoft.com/office/word/2010/wordprocessingCanvas" xmlns:cx="http://schemas.microsoft.com/office/drawing/2014/chartex" xmlns:cx1="http://schemas.microsoft.com/office/drawing/2015/9/8/chartex" xmlns:cx2="http://schemas.microsoft.com/office/drawing/2015/10/21/chartex" xmlns:cx3="http://schemas.microsoft.com/office/drawing/2016/5/9/chartex" xmlns:cx4="http://schemas.microsoft.com/office/drawing/2016/5/10/chartex" xmlns:cx5="http://schemas.microsoft.com/office/drawing/2016/5/11/chartex" xmlns:cx6="http://schemas.microsoft.com/office/drawing/2016/5/12/chartex" xmlns:cx7="http://schemas.microsoft.com/office/drawing/2016/5/13/chartex" xmlns:cx8="http://schemas.microsoft.com/office/drawing/2016/5/14/chartex" xmlns:mc="http://schemas.openxmlformats.org/markup-compatibility/2006" xmlns:aink="http://schemas.microsoft.com/office/drawing/2016/ink" xmlns:am3d="http://schemas.microsoft.com/office/drawing/2017/model3d" xmlns:o="urn:schemas-microsoft-com:office:office" xmlns:oel="http://schemas.microsoft.com/office/2019/extlst" xmlns:r="http://schemas.openxmlformats.org/officeDocument/2006/relationships" xmlns:m="http://schemas.openxmlformats.org/officeDocument/2006/math" xmlns:v="urn:schemas-microsoft-com:vml" xmlns:wp14="http://schemas.microsoft.com/office/word/2010/wordprocessingDrawing" xmlns:wp="http://schemas.openxmlformats.org/drawingml/2006/wordprocessingDrawing" xmlns:w10="urn:schemas-microsoft-com:office:word" xmlns:w="http://schemas.openxmlformats.org/wordprocessingml/2006/main" xmlns:w14="http://schemas.microsoft.com/office/word/2010/wordml" xmlns:w15="http://schemas.microsoft.com/office/word/2012/wordml" xmlns:w16cex="http://schemas.microsoft.com/office/word/2018/wordml/cex" xmlns:w16cid="http://schemas.microsoft.com/office/word/2016/wordml/cid" xmlns:w16="http://schemas.microsoft.com/office/word/2018/wordml" xmlns:w16du="http://schemas.microsoft.com/office/word/2023/wordml/word16du" xmlns:w16sdtdh="http://schemas.microsoft.com/office/word/2020/wordml/sdtdatahash" xmlns:w16se="http://schemas.microsoft.com/office/word/2015/wordml/symex" xmlns:wpg="http://schemas.microsoft.com/office/word/2010/wordprocessingGroup" xmlns:wpi="http://schemas.microsoft.com/office/word/2010/wordprocessingInk" xmlns:wne="http://schemas.microsoft.com/office/word/2006/wordml" xmlns:wps="http://schemas.microsoft.com/office/word/2010/wordprocessingShape" mc:Ignorable="w14 w15 w16se w16cid w16 w16cex w16sdtdh w16du wp14">
+<w:ftr xmlns:wpc="http://schemas.microsoft.com/office/word/2010/wordprocessingCanvas" xmlns:cx="http://schemas.microsoft.com/office/drawing/2014/chartex" xmlns:cx1="http://schemas.microsoft.com/office/drawing/2015/9/8/chartex" xmlns:cx2="http://schemas.microsoft.com/office/drawing/2015/10/21/chartex" xmlns:cx3="http://schemas.microsoft.com/office/drawing/2016/5/9/chartex" xmlns:cx4="http://schemas.microsoft.com/office/drawing/2016/5/10/chartex" xmlns:cx5="http://schemas.microsoft.com/office/drawing/2016/5/11/chartex" xmlns:cx6="http://schemas.microsoft.com/office/drawing/2016/5/12/chartex" xmlns:cx7="http://schemas.microsoft.com/office/drawing/2016/5/13/chartex" xmlns:cx8="http://schemas.microsoft.com/office/drawing/2016/5/14/chartex" xmlns:mc="http://schemas.openxmlformats.org/markup-compatibility/2006" xmlns:aink="http://schemas.microsoft.com/office/drawing/2016/ink" xmlns:am3d="http://schemas.microsoft.com/office/drawing/2017/model3d" xmlns:o="urn:schemas-microsoft-com:office:office" xmlns:oel="http://schemas.microsoft.com/office/2019/extlst" xmlns:r="http://schemas.openxmlformats.org/officeDocument/2006/relationships" xmlns:m="http://schemas.openxmlformats.org/officeDocument/2006/math" xmlns:v="urn:schemas-microsoft-com:vml" xmlns:wp14="http://schemas.microsoft.com/office/word/2010/wordprocessingDrawing" xmlns:wp="http://schemas.openxmlformats.org/drawingml/2006/wordprocessingDrawing" xmlns:w10="urn:schemas-microsoft-com:office:word" xmlns:w="http://schemas.openxmlformats.org/wordprocessingml/2006/main" xmlns:w14="http://schemas.microsoft.com/office/word/2010/wordml" xmlns:w15="http://schemas.microsoft.com/office/word/2012/wordml" xmlns:w16cex="http://schemas.microsoft.com/office/word/2018/wordml/cex" xmlns:w16cid="http://schemas.microsoft.com/office/word/2016/wordml/cid" xmlns:w16="http://schemas.microsoft.com/office/word/2018/wordml" xmlns:w16du="http://schemas.microsoft.com/office/word/2023/wordml/word16du" xmlns:w16sdtdh="http://schemas.microsoft.com/office/word/2020/wordml/sdtdatahash" xmlns:w16se="http://schemas.microsoft.com/office/word/2015/wordml/symex" xmlns:wpg="http://schemas.microsoft.com/office/word/2010/wordprocessingGroup" xmlns:wpi="http://schemas.microsoft.com/office/word/2010/wordprocessingInk" xmlns:wne="http://schemas.microsoft.com/office/word/2006/wordml" xmlns:wps="http://schemas.microsoft.com/office/word/2010/wordprocessingShape" xmlns:a="http://schemas.openxmlformats.org/drawingml/2006/main" mc:Ignorable="w14 w15 w16se w16cid w16 w16cex w16sdtdh w16du wp14">
   <w:p>
     <w:pPr>
       <w:pStyle w:val="Footer"/>
@@ -1561,7 +1561,7 @@
 </file>
 
 <file path=word/footer2.xml><?xml version="1.0" encoding="utf-8"?>
-<w:ftr xmlns:wpc="http://schemas.microsoft.com/office/word/2010/wordprocessingCanvas" xmlns:cx="http://schemas.microsoft.com/office/drawing/2014/chartex" xmlns:cx1="http://schemas.microsoft.com/office/drawing/2015/9/8/chartex" xmlns:cx2="http://schemas.microsoft.com/office/drawing/2015/10/21/chartex" xmlns:cx3="http://schemas.microsoft.com/office/drawing/2016/5/9/chartex" xmlns:cx4="http://schemas.microsoft.com/office/drawing/2016/5/10/chartex" xmlns:cx5="http://schemas.microsoft.com/office/drawing/2016/5/11/chartex" xmlns:cx6="http://schemas.microsoft.com/office/drawing/2016/5/12/chartex" xmlns:cx7="http://schemas.microsoft.com/office/drawing/2016/5/13/chartex" xmlns:cx8="http://schemas.microsoft.com/office/drawing/2016/5/14/chartex" xmlns:mc="http://schemas.openxmlformats.org/markup-compatibility/2006" xmlns:aink="http://schemas.microsoft.com/office/drawing/2016/ink" xmlns:am3d="http://schemas.microsoft.com/office/drawing/2017/model3d" xmlns:o="urn:schemas-microsoft-com:office:office" xmlns:oel="http://schemas.microsoft.com/office/2019/extlst" xmlns:r="http://schemas.openxmlformats.org/officeDocument/2006/relationships" xmlns:m="http://schemas.openxmlformats.org/officeDocument/2006/math" xmlns:v="urn:schemas-microsoft-com:vml" xmlns:wp14="http://schemas.microsoft.com/office/word/2010/wordprocessingDrawing" xmlns:wp="http://schemas.openxmlformats.org/drawingml/2006/wordprocessingDrawing" xmlns:w10="urn:schemas-microsoft-com:office:word" xmlns:w="http://schemas.openxmlformats.org/wordprocessingml/2006/main" xmlns:w14="http://schemas.microsoft.com/office/word/2010/wordml" xmlns:w15="http://schemas.microsoft.com/office/word/2012/wordml" xmlns:w16cex="http://schemas.microsoft.com/office/word/2018/wordml/cex" xmlns:w16cid="http://schemas.microsoft.com/office/word/2016/wordml/cid" xmlns:w16="http://schemas.microsoft.com/office/word/2018/wordml" xmlns:w16du="http://schemas.microsoft.com/office/word/2023/wordml/word16du" xmlns:w16sdtdh="http://schemas.microsoft.com/office/word/2020/wordml/sdtdatahash" xmlns:w16se="http://schemas.microsoft.com/office/word/2015/wordml/symex" xmlns:wpg="http://schemas.microsoft.com/office/word/2010/wordprocessingGroup" xmlns:wpi="http://schemas.microsoft.com/office/word/2010/wordprocessingInk" xmlns:wne="http://schemas.microsoft.com/office/word/2006/wordml" xmlns:wps="http://schemas.microsoft.com/office/word/2010/wordprocessingShape" mc:Ignorable="w14 w15 w16se w16cid w16 w16cex w16sdtdh w16du wp14">
+<w:ftr xmlns:wpc="http://schemas.microsoft.com/office/word/2010/wordprocessingCanvas" xmlns:cx="http://schemas.microsoft.com/office/drawing/2014/chartex" xmlns:cx1="http://schemas.microsoft.com/office/drawing/2015/9/8/chartex" xmlns:cx2="http://schemas.microsoft.com/office/drawing/2015/10/21/chartex" xmlns:cx3="http://schemas.microsoft.com/office/drawing/2016/5/9/chartex" xmlns:cx4="http://schemas.microsoft.com/office/drawing/2016/5/10/chartex" xmlns:cx5="http://schemas.microsoft.com/office/drawing/2016/5/11/chartex" xmlns:cx6="http://schemas.microsoft.com/office/drawing/2016/5/12/chartex" xmlns:cx7="http://schemas.microsoft.com/office/drawing/2016/5/13/chartex" xmlns:cx8="http://schemas.microsoft.com/office/drawing/2016/5/14/chartex" xmlns:mc="http://schemas.openxmlformats.org/markup-compatibility/2006" xmlns:aink="http://schemas.microsoft.com/office/drawing/2016/ink" xmlns:am3d="http://schemas.microsoft.com/office/drawing/2017/model3d" xmlns:o="urn:schemas-microsoft-com:office:office" xmlns:oel="http://schemas.microsoft.com/office/2019/extlst" xmlns:r="http://schemas.openxmlformats.org/officeDocument/2006/relationships" xmlns:m="http://schemas.openxmlformats.org/officeDocument/2006/math" xmlns:v="urn:schemas-microsoft-com:vml" xmlns:wp14="http://schemas.microsoft.com/office/word/2010/wordprocessingDrawing" xmlns:wp="http://schemas.openxmlformats.org/drawingml/2006/wordprocessingDrawing" xmlns:w10="urn:schemas-microsoft-com:office:word" xmlns:w="http://schemas.openxmlformats.org/wordprocessingml/2006/main" xmlns:w14="http://schemas.microsoft.com/office/word/2010/wordml" xmlns:w15="http://schemas.microsoft.com/office/word/2012/wordml" xmlns:w16cex="http://schemas.microsoft.com/office/word/2018/wordml/cex" xmlns:w16cid="http://schemas.microsoft.com/office/word/2016/wordml/cid" xmlns:w16="http://schemas.microsoft.com/office/word/2018/wordml" xmlns:w16du="http://schemas.microsoft.com/office/word/2023/wordml/word16du" xmlns:w16sdtdh="http://schemas.microsoft.com/office/word/2020/wordml/sdtdatahash" xmlns:w16se="http://schemas.microsoft.com/office/word/2015/wordml/symex" xmlns:wpg="http://schemas.microsoft.com/office/word/2010/wordprocessingGroup" xmlns:wpi="http://schemas.microsoft.com/office/word/2010/wordprocessingInk" xmlns:wne="http://schemas.microsoft.com/office/word/2006/wordml" xmlns:wps="http://schemas.microsoft.com/office/word/2010/wordprocessingShape" xmlns:a="http://schemas.openxmlformats.org/drawingml/2006/main" mc:Ignorable="w14 w15 w16se w16cid w16 w16cex w16sdtdh w16du wp14">
   <w:p>
     <w:pPr>
       <w:pStyle w:val="Footer"/>
@@ -1734,7 +1734,7 @@
 </file>
 
 <file path=word/header1.xml><?xml version="1.0" encoding="utf-8"?>
-<w:hdr xmlns:wpc="http://schemas.microsoft.com/office/word/2010/wordprocessingCanvas" xmlns:cx="http://schemas.microsoft.com/office/drawing/2014/chartex" xmlns:cx1="http://schemas.microsoft.com/office/drawing/2015/9/8/chartex" xmlns:cx2="http://schemas.microsoft.com/office/drawing/2015/10/21/chartex" xmlns:cx3="http://schemas.microsoft.com/office/drawing/2016/5/9/chartex" xmlns:cx4="http://schemas.microsoft.com/office/drawing/2016/5/10/chartex" xmlns:cx5="http://schemas.microsoft.com/office/drawing/2016/5/11/chartex" xmlns:cx6="http://schemas.microsoft.com/office/drawing/2016/5/12/chartex" xmlns:cx7="http://schemas.microsoft.com/office/drawing/2016/5/13/chartex" xmlns:cx8="http://schemas.microsoft.com/office/drawing/2016/5/14/chartex" xmlns:mc="http://schemas.openxmlformats.org/markup-compatibility/2006" xmlns:aink="http://schemas.microsoft.com/office/drawing/2016/ink" xmlns:am3d="http://schemas.microsoft.com/office/drawing/2017/model3d" xmlns:o="urn:schemas-microsoft-com:office:office" xmlns:oel="http://schemas.microsoft.com/office/2019/extlst" xmlns:r="http://schemas.openxmlformats.org/officeDocument/2006/relationships" xmlns:m="http://schemas.openxmlformats.org/officeDocument/2006/math" xmlns:v="urn:schemas-microsoft-com:vml" xmlns:wp14="http://schemas.microsoft.com/office/word/2010/wordprocessingDrawing" xmlns:wp="http://schemas.openxmlformats.org/drawingml/2006/wordprocessingDrawing" xmlns:w10="urn:schemas-microsoft-com:office:word" xmlns:w="http://schemas.openxmlformats.org/wordprocessingml/2006/main" xmlns:w14="http://schemas.microsoft.com/office/word/2010/wordml" xmlns:w15="http://schemas.microsoft.com/office/word/2012/wordml" xmlns:w16cex="http://schemas.microsoft.com/office/word/2018/wordml/cex" xmlns:w16cid="http://schemas.microsoft.com/office/word/2016/wordml/cid" xmlns:w16="http://schemas.microsoft.com/office/word/2018/wordml" xmlns:w16du="http://schemas.microsoft.com/office/word/2023/wordml/word16du" xmlns:w16sdtdh="http://schemas.microsoft.com/office/word/2020/wordml/sdtdatahash" xmlns:w16se="http://schemas.microsoft.com/office/word/2015/wordml/symex" xmlns:wpg="http://schemas.microsoft.com/office/word/2010/wordprocessingGroup" xmlns:wpi="http://schemas.microsoft.com/office/word/2010/wordprocessingInk" xmlns:wne="http://schemas.microsoft.com/office/word/2006/wordml" xmlns:wps="http://schemas.microsoft.com/office/word/2010/wordprocessingShape" mc:Ignorable="w14 w15 w16se w16cid w16 w16cex w16sdtdh w16du wp14">
+<w:hdr xmlns:wpc="http://schemas.microsoft.com/office/word/2010/wordprocessingCanvas" xmlns:cx="http://schemas.microsoft.com/office/drawing/2014/chartex" xmlns:cx1="http://schemas.microsoft.com/office/drawing/2015/9/8/chartex" xmlns:cx2="http://schemas.microsoft.com/office/drawing/2015/10/21/chartex" xmlns:cx3="http://schemas.microsoft.com/office/drawing/2016/5/9/chartex" xmlns:cx4="http://schemas.microsoft.com/office/drawing/2016/5/10/chartex" xmlns:cx5="http://schemas.microsoft.com/office/drawing/2016/5/11/chartex" xmlns:cx6="http://schemas.microsoft.com/office/drawing/2016/5/12/chartex" xmlns:cx7="http://schemas.microsoft.com/office/drawing/2016/5/13/chartex" xmlns:cx8="http://schemas.microsoft.com/office/drawing/2016/5/14/chartex" xmlns:mc="http://schemas.openxmlformats.org/markup-compatibility/2006" xmlns:aink="http://schemas.microsoft.com/office/drawing/2016/ink" xmlns:am3d="http://schemas.microsoft.com/office/drawing/2017/model3d" xmlns:o="urn:schemas-microsoft-com:office:office" xmlns:oel="http://schemas.microsoft.com/office/2019/extlst" xmlns:r="http://schemas.openxmlformats.org/officeDocument/2006/relationships" xmlns:m="http://schemas.openxmlformats.org/officeDocument/2006/math" xmlns:v="urn:schemas-microsoft-com:vml" xmlns:wp14="http://schemas.microsoft.com/office/word/2010/wordprocessingDrawing" xmlns:wp="http://schemas.openxmlformats.org/drawingml/2006/wordprocessingDrawing" xmlns:w10="urn:schemas-microsoft-com:office:word" xmlns:w="http://schemas.openxmlformats.org/wordprocessingml/2006/main" xmlns:w14="http://schemas.microsoft.com/office/word/2010/wordml" xmlns:w15="http://schemas.microsoft.com/office/word/2012/wordml" xmlns:w16cex="http://schemas.microsoft.com/office/word/2018/wordml/cex" xmlns:w16cid="http://schemas.microsoft.com/office/word/2016/wordml/cid" xmlns:w16="http://schemas.microsoft.com/office/word/2018/wordml" xmlns:w16du="http://schemas.microsoft.com/office/word/2023/wordml/word16du" xmlns:w16sdtdh="http://schemas.microsoft.com/office/word/2020/wordml/sdtdatahash" xmlns:w16se="http://schemas.microsoft.com/office/word/2015/wordml/symex" xmlns:wpg="http://schemas.microsoft.com/office/word/2010/wordprocessingGroup" xmlns:wpi="http://schemas.microsoft.com/office/word/2010/wordprocessingInk" xmlns:wne="http://schemas.microsoft.com/office/word/2006/wordml" xmlns:wps="http://schemas.microsoft.com/office/word/2010/wordprocessingShape" xmlns:a="http://schemas.openxmlformats.org/drawingml/2006/main" mc:Ignorable="w14 w15 w16se w16cid w16 w16cex w16sdtdh w16du wp14">
   <w:p>
     <w:pPr>
       <w:pStyle w:val="Header"/>
@@ -1862,7 +1862,7 @@
 </file>
 
 <file path=word/header2.xml><?xml version="1.0" encoding="utf-8"?>
-<w:hdr xmlns:wpc="http://schemas.microsoft.com/office/word/2010/wordprocessingCanvas" xmlns:cx="http://schemas.microsoft.com/office/drawing/2014/chartex" xmlns:cx1="http://schemas.microsoft.com/office/drawing/2015/9/8/chartex" xmlns:cx2="http://schemas.microsoft.com/office/drawing/2015/10/21/chartex" xmlns:cx3="http://schemas.microsoft.com/office/drawing/2016/5/9/chartex" xmlns:cx4="http://schemas.microsoft.com/office/drawing/2016/5/10/chartex" xmlns:cx5="http://schemas.microsoft.com/office/drawing/2016/5/11/chartex" xmlns:cx6="http://schemas.microsoft.com/office/drawing/2016/5/12/chartex" xmlns:cx7="http://schemas.microsoft.com/office/drawing/2016/5/13/chartex" xmlns:cx8="http://schemas.microsoft.com/office/drawing/2016/5/14/chartex" xmlns:mc="http://schemas.openxmlformats.org/markup-compatibility/2006" xmlns:aink="http://schemas.microsoft.com/office/drawing/2016/ink" xmlns:am3d="http://schemas.microsoft.com/office/drawing/2017/model3d" xmlns:o="urn:schemas-microsoft-com:office:office" xmlns:oel="http://schemas.microsoft.com/office/2019/extlst" xmlns:r="http://schemas.openxmlformats.org/officeDocument/2006/relationships" xmlns:m="http://schemas.openxmlformats.org/officeDocument/2006/math" xmlns:v="urn:schemas-microsoft-com:vml" xmlns:wp14="http://schemas.microsoft.com/office/word/2010/wordprocessingDrawing" xmlns:wp="http://schemas.openxmlformats.org/drawingml/2006/wordprocessingDrawing" xmlns:w10="urn:schemas-microsoft-com:office:word" xmlns:w="http://schemas.openxmlformats.org/wordprocessingml/2006/main" xmlns:w14="http://schemas.microsoft.com/office/word/2010/wordml" xmlns:w15="http://schemas.microsoft.com/office/word/2012/wordml" xmlns:w16cex="http://schemas.microsoft.com/office/word/2018/wordml/cex" xmlns:w16cid="http://schemas.microsoft.com/office/word/2016/wordml/cid" xmlns:w16="http://schemas.microsoft.com/office/word/2018/wordml" xmlns:w16du="http://schemas.microsoft.com/office/word/2023/wordml/word16du" xmlns:w16sdtdh="http://schemas.microsoft.com/office/word/2020/wordml/sdtdatahash" xmlns:w16se="http://schemas.microsoft.com/office/word/2015/wordml/symex" xmlns:wpg="http://schemas.microsoft.com/office/word/2010/wordprocessingGroup" xmlns:wpi="http://schemas.microsoft.com/office/word/2010/wordprocessingInk" xmlns:wne="http://schemas.microsoft.com/office/word/2006/wordml" xmlns:wps="http://schemas.microsoft.com/office/word/2010/wordprocessingShape" mc:Ignorable="w14 w15 w16se w16cid w16 w16cex w16sdtdh w16du wp14">
+<w:hdr xmlns:wpc="http://schemas.microsoft.com/office/word/2010/wordprocessingCanvas" xmlns:cx="http://schemas.microsoft.com/office/drawing/2014/chartex" xmlns:cx1="http://schemas.microsoft.com/office/drawing/2015/9/8/chartex" xmlns:cx2="http://schemas.microsoft.com/office/drawing/2015/10/21/chartex" xmlns:cx3="http://schemas.microsoft.com/office/drawing/2016/5/9/chartex" xmlns:cx4="http://schemas.microsoft.com/office/drawing/2016/5/10/chartex" xmlns:cx5="http://schemas.microsoft.com/office/drawing/2016/5/11/chartex" xmlns:cx6="http://schemas.microsoft.com/office/drawing/2016/5/12/chartex" xmlns:cx7="http://schemas.microsoft.com/office/drawing/2016/5/13/chartex" xmlns:cx8="http://schemas.microsoft.com/office/drawing/2016/5/14/chartex" xmlns:mc="http://schemas.openxmlformats.org/markup-compatibility/2006" xmlns:aink="http://schemas.microsoft.com/office/drawing/2016/ink" xmlns:am3d="http://schemas.microsoft.com/office/drawing/2017/model3d" xmlns:o="urn:schemas-microsoft-com:office:office" xmlns:oel="http://schemas.microsoft.com/office/2019/extlst" xmlns:r="http://schemas.openxmlformats.org/officeDocument/2006/relationships" xmlns:m="http://schemas.openxmlformats.org/officeDocument/2006/math" xmlns:v="urn:schemas-microsoft-com:vml" xmlns:wp14="http://schemas.microsoft.com/office/word/2010/wordprocessingDrawing" xmlns:wp="http://schemas.openxmlformats.org/drawingml/2006/wordprocessingDrawing" xmlns:w10="urn:schemas-microsoft-com:office:word" xmlns:w="http://schemas.openxmlformats.org/wordprocessingml/2006/main" xmlns:w14="http://schemas.microsoft.com/office/word/2010/wordml" xmlns:w15="http://schemas.microsoft.com/office/word/2012/wordml" xmlns:w16cex="http://schemas.microsoft.com/office/word/2018/wordml/cex" xmlns:w16cid="http://schemas.microsoft.com/office/word/2016/wordml/cid" xmlns:w16="http://schemas.microsoft.com/office/word/2018/wordml" xmlns:w16du="http://schemas.microsoft.com/office/word/2023/wordml/word16du" xmlns:w16sdtdh="http://schemas.microsoft.com/office/word/2020/wordml/sdtdatahash" xmlns:w16se="http://schemas.microsoft.com/office/word/2015/wordml/symex" xmlns:wpg="http://schemas.microsoft.com/office/word/2010/wordprocessingGroup" xmlns:wpi="http://schemas.microsoft.com/office/word/2010/wordprocessingInk" xmlns:wne="http://schemas.microsoft.com/office/word/2006/wordml" xmlns:wps="http://schemas.microsoft.com/office/word/2010/wordprocessingShape" xmlns:a="http://schemas.openxmlformats.org/drawingml/2006/main" xmlns:pic="http://schemas.openxmlformats.org/drawingml/2006/picture" xmlns:a14="http://schemas.microsoft.com/office/drawing/2010/main" mc:Ignorable="w14 w15 w16se w16cid w16 w16cex w16sdtdh w16du wp14">
   <w:p>
     <w:pPr>
       <w:pStyle w:val="Header"/>
@@ -2475,7 +2475,7 @@
         <w:ind w:left="720" w:hanging="360"/>
       </w:pPr>
       <w:rPr>
-        <w:rFonts w:ascii="Symbol" w:hAnsi="Symbol" w:hint="default"/>
+        <w:rFonts w:hint="default" w:ascii="Symbol" w:hAnsi="Symbol"/>
         <w:sz w:val="20"/>
       </w:rPr>
     </w:lvl>
@@ -2491,7 +2491,7 @@
         <w:ind w:left="1440" w:hanging="360"/>
       </w:pPr>
       <w:rPr>
-        <w:rFonts w:ascii="Courier New" w:hAnsi="Courier New" w:hint="default"/>
+        <w:rFonts w:hint="default" w:ascii="Courier New" w:hAnsi="Courier New"/>
         <w:sz w:val="20"/>
       </w:rPr>
     </w:lvl>
@@ -2507,7 +2507,7 @@
         <w:ind w:left="2160" w:hanging="360"/>
       </w:pPr>
       <w:rPr>
-        <w:rFonts w:ascii="Wingdings" w:hAnsi="Wingdings" w:hint="default"/>
+        <w:rFonts w:hint="default" w:ascii="Wingdings" w:hAnsi="Wingdings"/>
         <w:sz w:val="20"/>
       </w:rPr>
     </w:lvl>
@@ -2523,7 +2523,7 @@
         <w:ind w:left="2880" w:hanging="360"/>
       </w:pPr>
       <w:rPr>
-        <w:rFonts w:ascii="Wingdings" w:hAnsi="Wingdings" w:hint="default"/>
+        <w:rFonts w:hint="default" w:ascii="Wingdings" w:hAnsi="Wingdings"/>
         <w:sz w:val="20"/>
       </w:rPr>
     </w:lvl>
@@ -2539,7 +2539,7 @@
         <w:ind w:left="3600" w:hanging="360"/>
       </w:pPr>
       <w:rPr>
-        <w:rFonts w:ascii="Wingdings" w:hAnsi="Wingdings" w:hint="default"/>
+        <w:rFonts w:hint="default" w:ascii="Wingdings" w:hAnsi="Wingdings"/>
         <w:sz w:val="20"/>
       </w:rPr>
     </w:lvl>
@@ -2555,7 +2555,7 @@
         <w:ind w:left="4320" w:hanging="360"/>
       </w:pPr>
       <w:rPr>
-        <w:rFonts w:ascii="Wingdings" w:hAnsi="Wingdings" w:hint="default"/>
+        <w:rFonts w:hint="default" w:ascii="Wingdings" w:hAnsi="Wingdings"/>
         <w:sz w:val="20"/>
       </w:rPr>
     </w:lvl>
@@ -2571,7 +2571,7 @@
         <w:ind w:left="5040" w:hanging="360"/>
       </w:pPr>
       <w:rPr>
-        <w:rFonts w:ascii="Wingdings" w:hAnsi="Wingdings" w:hint="default"/>
+        <w:rFonts w:hint="default" w:ascii="Wingdings" w:hAnsi="Wingdings"/>
         <w:sz w:val="20"/>
       </w:rPr>
     </w:lvl>
@@ -2587,7 +2587,7 @@
         <w:ind w:left="5760" w:hanging="360"/>
       </w:pPr>
       <w:rPr>
-        <w:rFonts w:ascii="Wingdings" w:hAnsi="Wingdings" w:hint="default"/>
+        <w:rFonts w:hint="default" w:ascii="Wingdings" w:hAnsi="Wingdings"/>
         <w:sz w:val="20"/>
       </w:rPr>
     </w:lvl>
@@ -2603,7 +2603,7 @@
         <w:ind w:left="6480" w:hanging="360"/>
       </w:pPr>
       <w:rPr>
-        <w:rFonts w:ascii="Wingdings" w:hAnsi="Wingdings" w:hint="default"/>
+        <w:rFonts w:hint="default" w:ascii="Wingdings" w:hAnsi="Wingdings"/>
         <w:sz w:val="20"/>
       </w:rPr>
     </w:lvl>
@@ -2737,7 +2737,7 @@
         <w:ind w:left="720" w:hanging="360"/>
       </w:pPr>
       <w:rPr>
-        <w:rFonts w:ascii="Symbol" w:hAnsi="Symbol" w:hint="default"/>
+        <w:rFonts w:hint="default" w:ascii="Symbol" w:hAnsi="Symbol"/>
         <w:sz w:val="20"/>
       </w:rPr>
     </w:lvl>
@@ -2753,7 +2753,7 @@
         <w:ind w:left="1440" w:hanging="360"/>
       </w:pPr>
       <w:rPr>
-        <w:rFonts w:ascii="Courier New" w:hAnsi="Courier New" w:hint="default"/>
+        <w:rFonts w:hint="default" w:ascii="Courier New" w:hAnsi="Courier New"/>
         <w:sz w:val="20"/>
       </w:rPr>
     </w:lvl>
@@ -2769,7 +2769,7 @@
         <w:ind w:left="2160" w:hanging="360"/>
       </w:pPr>
       <w:rPr>
-        <w:rFonts w:ascii="Wingdings" w:hAnsi="Wingdings" w:hint="default"/>
+        <w:rFonts w:hint="default" w:ascii="Wingdings" w:hAnsi="Wingdings"/>
         <w:sz w:val="20"/>
       </w:rPr>
     </w:lvl>
@@ -2785,7 +2785,7 @@
         <w:ind w:left="2880" w:hanging="360"/>
       </w:pPr>
       <w:rPr>
-        <w:rFonts w:ascii="Wingdings" w:hAnsi="Wingdings" w:hint="default"/>
+        <w:rFonts w:hint="default" w:ascii="Wingdings" w:hAnsi="Wingdings"/>
         <w:sz w:val="20"/>
       </w:rPr>
     </w:lvl>
@@ -2801,7 +2801,7 @@
         <w:ind w:left="3600" w:hanging="360"/>
       </w:pPr>
       <w:rPr>
-        <w:rFonts w:ascii="Wingdings" w:hAnsi="Wingdings" w:hint="default"/>
+        <w:rFonts w:hint="default" w:ascii="Wingdings" w:hAnsi="Wingdings"/>
         <w:sz w:val="20"/>
       </w:rPr>
     </w:lvl>
@@ -2817,7 +2817,7 @@
         <w:ind w:left="4320" w:hanging="360"/>
       </w:pPr>
       <w:rPr>
-        <w:rFonts w:ascii="Wingdings" w:hAnsi="Wingdings" w:hint="default"/>
+        <w:rFonts w:hint="default" w:ascii="Wingdings" w:hAnsi="Wingdings"/>
         <w:sz w:val="20"/>
       </w:rPr>
     </w:lvl>
@@ -2833,7 +2833,7 @@
         <w:ind w:left="5040" w:hanging="360"/>
       </w:pPr>
       <w:rPr>
-        <w:rFonts w:ascii="Wingdings" w:hAnsi="Wingdings" w:hint="default"/>
+        <w:rFonts w:hint="default" w:ascii="Wingdings" w:hAnsi="Wingdings"/>
         <w:sz w:val="20"/>
       </w:rPr>
     </w:lvl>
@@ -2849,7 +2849,7 @@
         <w:ind w:left="5760" w:hanging="360"/>
       </w:pPr>
       <w:rPr>
-        <w:rFonts w:ascii="Wingdings" w:hAnsi="Wingdings" w:hint="default"/>
+        <w:rFonts w:hint="default" w:ascii="Wingdings" w:hAnsi="Wingdings"/>
         <w:sz w:val="20"/>
       </w:rPr>
     </w:lvl>
@@ -2865,7 +2865,7 @@
         <w:ind w:left="6480" w:hanging="360"/>
       </w:pPr>
       <w:rPr>
-        <w:rFonts w:ascii="Wingdings" w:hAnsi="Wingdings" w:hint="default"/>
+        <w:rFonts w:hint="default" w:ascii="Wingdings" w:hAnsi="Wingdings"/>
         <w:sz w:val="20"/>
       </w:rPr>
     </w:lvl>
@@ -2973,7 +2973,7 @@
         <w:ind w:left="720" w:hanging="360"/>
       </w:pPr>
       <w:rPr>
-        <w:rFonts w:ascii="Symbol" w:hAnsi="Symbol" w:hint="default"/>
+        <w:rFonts w:hint="default" w:ascii="Symbol" w:hAnsi="Symbol"/>
         <w:sz w:val="20"/>
       </w:rPr>
     </w:lvl>
@@ -2989,7 +2989,7 @@
         <w:ind w:left="1440" w:hanging="360"/>
       </w:pPr>
       <w:rPr>
-        <w:rFonts w:ascii="Courier New" w:hAnsi="Courier New" w:hint="default"/>
+        <w:rFonts w:hint="default" w:ascii="Courier New" w:hAnsi="Courier New"/>
         <w:sz w:val="20"/>
       </w:rPr>
     </w:lvl>
@@ -3005,7 +3005,7 @@
         <w:ind w:left="2160" w:hanging="360"/>
       </w:pPr>
       <w:rPr>
-        <w:rFonts w:ascii="Wingdings" w:hAnsi="Wingdings" w:hint="default"/>
+        <w:rFonts w:hint="default" w:ascii="Wingdings" w:hAnsi="Wingdings"/>
         <w:sz w:val="20"/>
       </w:rPr>
     </w:lvl>
@@ -3021,7 +3021,7 @@
         <w:ind w:left="2880" w:hanging="360"/>
       </w:pPr>
       <w:rPr>
-        <w:rFonts w:ascii="Wingdings" w:hAnsi="Wingdings" w:hint="default"/>
+        <w:rFonts w:hint="default" w:ascii="Wingdings" w:hAnsi="Wingdings"/>
         <w:sz w:val="20"/>
       </w:rPr>
     </w:lvl>
@@ -3037,7 +3037,7 @@
         <w:ind w:left="3600" w:hanging="360"/>
       </w:pPr>
       <w:rPr>
-        <w:rFonts w:ascii="Wingdings" w:hAnsi="Wingdings" w:hint="default"/>
+        <w:rFonts w:hint="default" w:ascii="Wingdings" w:hAnsi="Wingdings"/>
         <w:sz w:val="20"/>
       </w:rPr>
     </w:lvl>
@@ -3053,7 +3053,7 @@
         <w:ind w:left="4320" w:hanging="360"/>
       </w:pPr>
       <w:rPr>
-        <w:rFonts w:ascii="Wingdings" w:hAnsi="Wingdings" w:hint="default"/>
+        <w:rFonts w:hint="default" w:ascii="Wingdings" w:hAnsi="Wingdings"/>
         <w:sz w:val="20"/>
       </w:rPr>
     </w:lvl>
@@ -3069,7 +3069,7 @@
         <w:ind w:left="5040" w:hanging="360"/>
       </w:pPr>
       <w:rPr>
-        <w:rFonts w:ascii="Wingdings" w:hAnsi="Wingdings" w:hint="default"/>
+        <w:rFonts w:hint="default" w:ascii="Wingdings" w:hAnsi="Wingdings"/>
         <w:sz w:val="20"/>
       </w:rPr>
     </w:lvl>
@@ -3085,7 +3085,7 @@
         <w:ind w:left="5760" w:hanging="360"/>
       </w:pPr>
       <w:rPr>
-        <w:rFonts w:ascii="Wingdings" w:hAnsi="Wingdings" w:hint="default"/>
+        <w:rFonts w:hint="default" w:ascii="Wingdings" w:hAnsi="Wingdings"/>
         <w:sz w:val="20"/>
       </w:rPr>
     </w:lvl>
@@ -3101,7 +3101,7 @@
         <w:ind w:left="6480" w:hanging="360"/>
       </w:pPr>
       <w:rPr>
-        <w:rFonts w:ascii="Wingdings" w:hAnsi="Wingdings" w:hint="default"/>
+        <w:rFonts w:hint="default" w:ascii="Wingdings" w:hAnsi="Wingdings"/>
         <w:sz w:val="20"/>
       </w:rPr>
     </w:lvl>
@@ -3122,7 +3122,7 @@
         <w:ind w:left="720" w:hanging="360"/>
       </w:pPr>
       <w:rPr>
-        <w:rFonts w:ascii="Symbol" w:hAnsi="Symbol" w:hint="default"/>
+        <w:rFonts w:hint="default" w:ascii="Symbol" w:hAnsi="Symbol"/>
         <w:sz w:val="20"/>
       </w:rPr>
     </w:lvl>
@@ -3138,7 +3138,7 @@
         <w:ind w:left="1440" w:hanging="360"/>
       </w:pPr>
       <w:rPr>
-        <w:rFonts w:ascii="Courier New" w:hAnsi="Courier New" w:hint="default"/>
+        <w:rFonts w:hint="default" w:ascii="Courier New" w:hAnsi="Courier New"/>
         <w:sz w:val="20"/>
       </w:rPr>
     </w:lvl>
@@ -3154,7 +3154,7 @@
         <w:ind w:left="2160" w:hanging="360"/>
       </w:pPr>
       <w:rPr>
-        <w:rFonts w:ascii="Wingdings" w:hAnsi="Wingdings" w:hint="default"/>
+        <w:rFonts w:hint="default" w:ascii="Wingdings" w:hAnsi="Wingdings"/>
         <w:sz w:val="20"/>
       </w:rPr>
     </w:lvl>
@@ -3170,7 +3170,7 @@
         <w:ind w:left="2880" w:hanging="360"/>
       </w:pPr>
       <w:rPr>
-        <w:rFonts w:ascii="Wingdings" w:hAnsi="Wingdings" w:hint="default"/>
+        <w:rFonts w:hint="default" w:ascii="Wingdings" w:hAnsi="Wingdings"/>
         <w:sz w:val="20"/>
       </w:rPr>
     </w:lvl>
@@ -3186,7 +3186,7 @@
         <w:ind w:left="3600" w:hanging="360"/>
       </w:pPr>
       <w:rPr>
-        <w:rFonts w:ascii="Wingdings" w:hAnsi="Wingdings" w:hint="default"/>
+        <w:rFonts w:hint="default" w:ascii="Wingdings" w:hAnsi="Wingdings"/>
         <w:sz w:val="20"/>
       </w:rPr>
     </w:lvl>
@@ -3202,7 +3202,7 @@
         <w:ind w:left="4320" w:hanging="360"/>
       </w:pPr>
       <w:rPr>
-        <w:rFonts w:ascii="Wingdings" w:hAnsi="Wingdings" w:hint="default"/>
+        <w:rFonts w:hint="default" w:ascii="Wingdings" w:hAnsi="Wingdings"/>
         <w:sz w:val="20"/>
       </w:rPr>
     </w:lvl>
@@ -3218,7 +3218,7 @@
         <w:ind w:left="5040" w:hanging="360"/>
       </w:pPr>
       <w:rPr>
-        <w:rFonts w:ascii="Wingdings" w:hAnsi="Wingdings" w:hint="default"/>
+        <w:rFonts w:hint="default" w:ascii="Wingdings" w:hAnsi="Wingdings"/>
         <w:sz w:val="20"/>
       </w:rPr>
     </w:lvl>
@@ -3234,7 +3234,7 @@
         <w:ind w:left="5760" w:hanging="360"/>
       </w:pPr>
       <w:rPr>
-        <w:rFonts w:ascii="Wingdings" w:hAnsi="Wingdings" w:hint="default"/>
+        <w:rFonts w:hint="default" w:ascii="Wingdings" w:hAnsi="Wingdings"/>
         <w:sz w:val="20"/>
       </w:rPr>
     </w:lvl>
@@ -3250,7 +3250,7 @@
         <w:ind w:left="6480" w:hanging="360"/>
       </w:pPr>
       <w:rPr>
-        <w:rFonts w:ascii="Wingdings" w:hAnsi="Wingdings" w:hint="default"/>
+        <w:rFonts w:hint="default" w:ascii="Wingdings" w:hAnsi="Wingdings"/>
         <w:sz w:val="20"/>
       </w:rPr>
     </w:lvl>
@@ -3271,7 +3271,7 @@
         <w:ind w:left="720" w:hanging="360"/>
       </w:pPr>
       <w:rPr>
-        <w:rFonts w:ascii="Symbol" w:hAnsi="Symbol" w:hint="default"/>
+        <w:rFonts w:hint="default" w:ascii="Symbol" w:hAnsi="Symbol"/>
         <w:sz w:val="20"/>
       </w:rPr>
     </w:lvl>
@@ -3287,7 +3287,7 @@
         <w:ind w:left="1440" w:hanging="360"/>
       </w:pPr>
       <w:rPr>
-        <w:rFonts w:ascii="Courier New" w:hAnsi="Courier New" w:hint="default"/>
+        <w:rFonts w:hint="default" w:ascii="Courier New" w:hAnsi="Courier New"/>
         <w:sz w:val="20"/>
       </w:rPr>
     </w:lvl>
@@ -3303,7 +3303,7 @@
         <w:ind w:left="2160" w:hanging="360"/>
       </w:pPr>
       <w:rPr>
-        <w:rFonts w:ascii="Wingdings" w:hAnsi="Wingdings" w:hint="default"/>
+        <w:rFonts w:hint="default" w:ascii="Wingdings" w:hAnsi="Wingdings"/>
         <w:sz w:val="20"/>
       </w:rPr>
     </w:lvl>
@@ -3319,7 +3319,7 @@
         <w:ind w:left="2880" w:hanging="360"/>
       </w:pPr>
       <w:rPr>
-        <w:rFonts w:ascii="Wingdings" w:hAnsi="Wingdings" w:hint="default"/>
+        <w:rFonts w:hint="default" w:ascii="Wingdings" w:hAnsi="Wingdings"/>
         <w:sz w:val="20"/>
       </w:rPr>
     </w:lvl>
@@ -3335,7 +3335,7 @@
         <w:ind w:left="3600" w:hanging="360"/>
       </w:pPr>
       <w:rPr>
-        <w:rFonts w:ascii="Wingdings" w:hAnsi="Wingdings" w:hint="default"/>
+        <w:rFonts w:hint="default" w:ascii="Wingdings" w:hAnsi="Wingdings"/>
         <w:sz w:val="20"/>
       </w:rPr>
     </w:lvl>
@@ -3351,7 +3351,7 @@
         <w:ind w:left="4320" w:hanging="360"/>
       </w:pPr>
       <w:rPr>
-        <w:rFonts w:ascii="Wingdings" w:hAnsi="Wingdings" w:hint="default"/>
+        <w:rFonts w:hint="default" w:ascii="Wingdings" w:hAnsi="Wingdings"/>
         <w:sz w:val="20"/>
       </w:rPr>
     </w:lvl>
@@ -3367,7 +3367,7 @@
         <w:ind w:left="5040" w:hanging="360"/>
       </w:pPr>
       <w:rPr>
-        <w:rFonts w:ascii="Wingdings" w:hAnsi="Wingdings" w:hint="default"/>
+        <w:rFonts w:hint="default" w:ascii="Wingdings" w:hAnsi="Wingdings"/>
         <w:sz w:val="20"/>
       </w:rPr>
     </w:lvl>
@@ -3383,7 +3383,7 @@
         <w:ind w:left="5760" w:hanging="360"/>
       </w:pPr>
       <w:rPr>
-        <w:rFonts w:ascii="Wingdings" w:hAnsi="Wingdings" w:hint="default"/>
+        <w:rFonts w:hint="default" w:ascii="Wingdings" w:hAnsi="Wingdings"/>
         <w:sz w:val="20"/>
       </w:rPr>
     </w:lvl>
@@ -3399,7 +3399,7 @@
         <w:ind w:left="6480" w:hanging="360"/>
       </w:pPr>
       <w:rPr>
-        <w:rFonts w:ascii="Wingdings" w:hAnsi="Wingdings" w:hint="default"/>
+        <w:rFonts w:hint="default" w:ascii="Wingdings" w:hAnsi="Wingdings"/>
         <w:sz w:val="20"/>
       </w:rPr>
     </w:lvl>
@@ -3507,7 +3507,7 @@
         <w:ind w:left="720" w:hanging="360"/>
       </w:pPr>
       <w:rPr>
-        <w:rFonts w:ascii="Symbol" w:hAnsi="Symbol" w:hint="default"/>
+        <w:rFonts w:hint="default" w:ascii="Symbol" w:hAnsi="Symbol"/>
         <w:sz w:val="20"/>
       </w:rPr>
     </w:lvl>
@@ -3523,7 +3523,7 @@
         <w:ind w:left="1440" w:hanging="360"/>
       </w:pPr>
       <w:rPr>
-        <w:rFonts w:ascii="Courier New" w:hAnsi="Courier New" w:hint="default"/>
+        <w:rFonts w:hint="default" w:ascii="Courier New" w:hAnsi="Courier New"/>
         <w:sz w:val="20"/>
       </w:rPr>
     </w:lvl>
@@ -3539,7 +3539,7 @@
         <w:ind w:left="2160" w:hanging="360"/>
       </w:pPr>
       <w:rPr>
-        <w:rFonts w:ascii="Wingdings" w:hAnsi="Wingdings" w:hint="default"/>
+        <w:rFonts w:hint="default" w:ascii="Wingdings" w:hAnsi="Wingdings"/>
         <w:sz w:val="20"/>
       </w:rPr>
     </w:lvl>
@@ -3555,7 +3555,7 @@
         <w:ind w:left="2880" w:hanging="360"/>
       </w:pPr>
       <w:rPr>
-        <w:rFonts w:ascii="Wingdings" w:hAnsi="Wingdings" w:hint="default"/>
+        <w:rFonts w:hint="default" w:ascii="Wingdings" w:hAnsi="Wingdings"/>
         <w:sz w:val="20"/>
       </w:rPr>
     </w:lvl>
@@ -3571,7 +3571,7 @@
         <w:ind w:left="3600" w:hanging="360"/>
       </w:pPr>
       <w:rPr>
-        <w:rFonts w:ascii="Wingdings" w:hAnsi="Wingdings" w:hint="default"/>
+        <w:rFonts w:hint="default" w:ascii="Wingdings" w:hAnsi="Wingdings"/>
         <w:sz w:val="20"/>
       </w:rPr>
     </w:lvl>
@@ -3587,7 +3587,7 @@
         <w:ind w:left="4320" w:hanging="360"/>
       </w:pPr>
       <w:rPr>
-        <w:rFonts w:ascii="Wingdings" w:hAnsi="Wingdings" w:hint="default"/>
+        <w:rFonts w:hint="default" w:ascii="Wingdings" w:hAnsi="Wingdings"/>
         <w:sz w:val="20"/>
       </w:rPr>
     </w:lvl>
@@ -3603,7 +3603,7 @@
         <w:ind w:left="5040" w:hanging="360"/>
       </w:pPr>
       <w:rPr>
-        <w:rFonts w:ascii="Wingdings" w:hAnsi="Wingdings" w:hint="default"/>
+        <w:rFonts w:hint="default" w:ascii="Wingdings" w:hAnsi="Wingdings"/>
         <w:sz w:val="20"/>
       </w:rPr>
     </w:lvl>
@@ -3619,7 +3619,7 @@
         <w:ind w:left="5760" w:hanging="360"/>
       </w:pPr>
       <w:rPr>
-        <w:rFonts w:ascii="Wingdings" w:hAnsi="Wingdings" w:hint="default"/>
+        <w:rFonts w:hint="default" w:ascii="Wingdings" w:hAnsi="Wingdings"/>
         <w:sz w:val="20"/>
       </w:rPr>
     </w:lvl>
@@ -3635,7 +3635,7 @@
         <w:ind w:left="6480" w:hanging="360"/>
       </w:pPr>
       <w:rPr>
-        <w:rFonts w:ascii="Wingdings" w:hAnsi="Wingdings" w:hint="default"/>
+        <w:rFonts w:hint="default" w:ascii="Wingdings" w:hAnsi="Wingdings"/>
         <w:sz w:val="20"/>
       </w:rPr>
     </w:lvl>
@@ -3744,7 +3744,7 @@
         <w:ind w:left="1287" w:hanging="360"/>
       </w:pPr>
       <w:rPr>
-        <w:rFonts w:ascii="Wingdings" w:hAnsi="Wingdings" w:hint="default"/>
+        <w:rFonts w:hint="default" w:ascii="Wingdings" w:hAnsi="Wingdings"/>
       </w:rPr>
     </w:lvl>
     <w:lvl w:ilvl="1" w:tplc="04090019" w:tentative="1">
@@ -3836,7 +3836,7 @@
         <w:ind w:left="720" w:hanging="360"/>
       </w:pPr>
       <w:rPr>
-        <w:rFonts w:ascii="Symbol" w:hAnsi="Symbol" w:hint="default"/>
+        <w:rFonts w:hint="default" w:ascii="Symbol" w:hAnsi="Symbol"/>
         <w:sz w:val="20"/>
       </w:rPr>
     </w:lvl>
@@ -3852,7 +3852,7 @@
         <w:ind w:left="1440" w:hanging="360"/>
       </w:pPr>
       <w:rPr>
-        <w:rFonts w:ascii="Courier New" w:hAnsi="Courier New" w:hint="default"/>
+        <w:rFonts w:hint="default" w:ascii="Courier New" w:hAnsi="Courier New"/>
         <w:sz w:val="20"/>
       </w:rPr>
     </w:lvl>
@@ -3868,7 +3868,7 @@
         <w:ind w:left="2160" w:hanging="360"/>
       </w:pPr>
       <w:rPr>
-        <w:rFonts w:ascii="Wingdings" w:hAnsi="Wingdings" w:hint="default"/>
+        <w:rFonts w:hint="default" w:ascii="Wingdings" w:hAnsi="Wingdings"/>
         <w:sz w:val="20"/>
       </w:rPr>
     </w:lvl>
@@ -3884,7 +3884,7 @@
         <w:ind w:left="2880" w:hanging="360"/>
       </w:pPr>
       <w:rPr>
-        <w:rFonts w:ascii="Wingdings" w:hAnsi="Wingdings" w:hint="default"/>
+        <w:rFonts w:hint="default" w:ascii="Wingdings" w:hAnsi="Wingdings"/>
         <w:sz w:val="20"/>
       </w:rPr>
     </w:lvl>
@@ -3900,7 +3900,7 @@
         <w:ind w:left="3600" w:hanging="360"/>
       </w:pPr>
       <w:rPr>
-        <w:rFonts w:ascii="Wingdings" w:hAnsi="Wingdings" w:hint="default"/>
+        <w:rFonts w:hint="default" w:ascii="Wingdings" w:hAnsi="Wingdings"/>
         <w:sz w:val="20"/>
       </w:rPr>
     </w:lvl>
@@ -3916,7 +3916,7 @@
         <w:ind w:left="4320" w:hanging="360"/>
       </w:pPr>
       <w:rPr>
-        <w:rFonts w:ascii="Wingdings" w:hAnsi="Wingdings" w:hint="default"/>
+        <w:rFonts w:hint="default" w:ascii="Wingdings" w:hAnsi="Wingdings"/>
         <w:sz w:val="20"/>
       </w:rPr>
     </w:lvl>
@@ -3932,7 +3932,7 @@
         <w:ind w:left="5040" w:hanging="360"/>
       </w:pPr>
       <w:rPr>
-        <w:rFonts w:ascii="Wingdings" w:hAnsi="Wingdings" w:hint="default"/>
+        <w:rFonts w:hint="default" w:ascii="Wingdings" w:hAnsi="Wingdings"/>
         <w:sz w:val="20"/>
       </w:rPr>
     </w:lvl>
@@ -3948,7 +3948,7 @@
         <w:ind w:left="5760" w:hanging="360"/>
       </w:pPr>
       <w:rPr>
-        <w:rFonts w:ascii="Wingdings" w:hAnsi="Wingdings" w:hint="default"/>
+        <w:rFonts w:hint="default" w:ascii="Wingdings" w:hAnsi="Wingdings"/>
         <w:sz w:val="20"/>
       </w:rPr>
     </w:lvl>
@@ -3964,7 +3964,7 @@
         <w:ind w:left="6480" w:hanging="360"/>
       </w:pPr>
       <w:rPr>
-        <w:rFonts w:ascii="Wingdings" w:hAnsi="Wingdings" w:hint="default"/>
+        <w:rFonts w:hint="default" w:ascii="Wingdings" w:hAnsi="Wingdings"/>
         <w:sz w:val="20"/>
       </w:rPr>
     </w:lvl>
@@ -4071,7 +4071,7 @@
         <w:ind w:left="720" w:hanging="360"/>
       </w:pPr>
       <w:rPr>
-        <w:rFonts w:ascii="Symbol" w:hAnsi="Symbol" w:hint="default"/>
+        <w:rFonts w:hint="default" w:ascii="Symbol" w:hAnsi="Symbol"/>
         <w:sz w:val="20"/>
       </w:rPr>
     </w:lvl>
@@ -4087,7 +4087,7 @@
         <w:ind w:left="1440" w:hanging="360"/>
       </w:pPr>
       <w:rPr>
-        <w:rFonts w:ascii="Courier New" w:hAnsi="Courier New" w:hint="default"/>
+        <w:rFonts w:hint="default" w:ascii="Courier New" w:hAnsi="Courier New"/>
         <w:sz w:val="20"/>
       </w:rPr>
     </w:lvl>
@@ -4103,7 +4103,7 @@
         <w:ind w:left="2160" w:hanging="360"/>
       </w:pPr>
       <w:rPr>
-        <w:rFonts w:ascii="Wingdings" w:hAnsi="Wingdings" w:hint="default"/>
+        <w:rFonts w:hint="default" w:ascii="Wingdings" w:hAnsi="Wingdings"/>
         <w:sz w:val="20"/>
       </w:rPr>
     </w:lvl>
@@ -4119,7 +4119,7 @@
         <w:ind w:left="2880" w:hanging="360"/>
       </w:pPr>
       <w:rPr>
-        <w:rFonts w:ascii="Wingdings" w:hAnsi="Wingdings" w:hint="default"/>
+        <w:rFonts w:hint="default" w:ascii="Wingdings" w:hAnsi="Wingdings"/>
         <w:sz w:val="20"/>
       </w:rPr>
     </w:lvl>
@@ -4135,7 +4135,7 @@
         <w:ind w:left="3600" w:hanging="360"/>
       </w:pPr>
       <w:rPr>
-        <w:rFonts w:ascii="Wingdings" w:hAnsi="Wingdings" w:hint="default"/>
+        <w:rFonts w:hint="default" w:ascii="Wingdings" w:hAnsi="Wingdings"/>
         <w:sz w:val="20"/>
       </w:rPr>
     </w:lvl>
@@ -4151,7 +4151,7 @@
         <w:ind w:left="4320" w:hanging="360"/>
       </w:pPr>
       <w:rPr>
-        <w:rFonts w:ascii="Wingdings" w:hAnsi="Wingdings" w:hint="default"/>
+        <w:rFonts w:hint="default" w:ascii="Wingdings" w:hAnsi="Wingdings"/>
         <w:sz w:val="20"/>
       </w:rPr>
     </w:lvl>
@@ -4167,7 +4167,7 @@
         <w:ind w:left="5040" w:hanging="360"/>
       </w:pPr>
       <w:rPr>
-        <w:rFonts w:ascii="Wingdings" w:hAnsi="Wingdings" w:hint="default"/>
+        <w:rFonts w:hint="default" w:ascii="Wingdings" w:hAnsi="Wingdings"/>
         <w:sz w:val="20"/>
       </w:rPr>
     </w:lvl>
@@ -4183,7 +4183,7 @@
         <w:ind w:left="5760" w:hanging="360"/>
       </w:pPr>
       <w:rPr>
-        <w:rFonts w:ascii="Wingdings" w:hAnsi="Wingdings" w:hint="default"/>
+        <w:rFonts w:hint="default" w:ascii="Wingdings" w:hAnsi="Wingdings"/>
         <w:sz w:val="20"/>
       </w:rPr>
     </w:lvl>
@@ -4199,7 +4199,7 @@
         <w:ind w:left="6480" w:hanging="360"/>
       </w:pPr>
       <w:rPr>
-        <w:rFonts w:ascii="Wingdings" w:hAnsi="Wingdings" w:hint="default"/>
+        <w:rFonts w:hint="default" w:ascii="Wingdings" w:hAnsi="Wingdings"/>
         <w:sz w:val="20"/>
       </w:rPr>
     </w:lvl>
@@ -4260,7 +4260,7 @@
   <w:docDefaults>
     <w:rPrDefault>
       <w:rPr>
-        <w:rFonts w:ascii="Calibri" w:eastAsia="Calibri" w:hAnsi="Calibri" w:cs="Times New Roman"/>
+        <w:rFonts w:ascii="Calibri" w:hAnsi="Calibri" w:eastAsia="Calibri" w:cs="Times New Roman"/>
         <w:lang w:val="pt-PT" w:eastAsia="pt-PT" w:bidi="ar-SA"/>
       </w:rPr>
     </w:rPrDefault>
@@ -4269,14 +4269,14 @@
   <w:latentStyles w:defLockedState="0" w:defUIPriority="99" w:defSemiHidden="0" w:defUnhideWhenUsed="0" w:defQFormat="0" w:count="376">
     <w:lsdException w:name="Normal" w:uiPriority="0" w:qFormat="1"/>
     <w:lsdException w:name="heading 1" w:uiPriority="9" w:qFormat="1"/>
-    <w:lsdException w:name="heading 2" w:semiHidden="1" w:uiPriority="9" w:unhideWhenUsed="1" w:qFormat="1"/>
-    <w:lsdException w:name="heading 3" w:semiHidden="1" w:uiPriority="9" w:unhideWhenUsed="1" w:qFormat="1"/>
-    <w:lsdException w:name="heading 4" w:semiHidden="1" w:uiPriority="9" w:unhideWhenUsed="1" w:qFormat="1"/>
-    <w:lsdException w:name="heading 5" w:semiHidden="1" w:uiPriority="9" w:unhideWhenUsed="1" w:qFormat="1"/>
-    <w:lsdException w:name="heading 6" w:semiHidden="1" w:uiPriority="9" w:unhideWhenUsed="1" w:qFormat="1"/>
-    <w:lsdException w:name="heading 7" w:semiHidden="1" w:uiPriority="9" w:unhideWhenUsed="1" w:qFormat="1"/>
-    <w:lsdException w:name="heading 8" w:semiHidden="1" w:uiPriority="9" w:unhideWhenUsed="1" w:qFormat="1"/>
-    <w:lsdException w:name="heading 9" w:semiHidden="1" w:uiPriority="9" w:unhideWhenUsed="1" w:qFormat="1"/>
+    <w:lsdException w:name="heading 2" w:uiPriority="9" w:semiHidden="1" w:unhideWhenUsed="1" w:qFormat="1"/>
+    <w:lsdException w:name="heading 3" w:uiPriority="9" w:semiHidden="1" w:unhideWhenUsed="1" w:qFormat="1"/>
+    <w:lsdException w:name="heading 4" w:uiPriority="9" w:semiHidden="1" w:unhideWhenUsed="1" w:qFormat="1"/>
+    <w:lsdException w:name="heading 5" w:uiPriority="9" w:semiHidden="1" w:unhideWhenUsed="1" w:qFormat="1"/>
+    <w:lsdException w:name="heading 6" w:uiPriority="9" w:semiHidden="1" w:unhideWhenUsed="1" w:qFormat="1"/>
+    <w:lsdException w:name="heading 7" w:uiPriority="9" w:semiHidden="1" w:unhideWhenUsed="1" w:qFormat="1"/>
+    <w:lsdException w:name="heading 8" w:uiPriority="9" w:semiHidden="1" w:unhideWhenUsed="1" w:qFormat="1"/>
+    <w:lsdException w:name="heading 9" w:uiPriority="9" w:semiHidden="1" w:unhideWhenUsed="1" w:qFormat="1"/>
     <w:lsdException w:name="index 1" w:semiHidden="1" w:unhideWhenUsed="1"/>
     <w:lsdException w:name="index 2" w:semiHidden="1" w:unhideWhenUsed="1"/>
     <w:lsdException w:name="index 3" w:semiHidden="1" w:unhideWhenUsed="1"/>
@@ -4286,22 +4286,22 @@
     <w:lsdException w:name="index 7" w:semiHidden="1" w:unhideWhenUsed="1"/>
     <w:lsdException w:name="index 8" w:semiHidden="1" w:unhideWhenUsed="1"/>
     <w:lsdException w:name="index 9" w:semiHidden="1" w:unhideWhenUsed="1"/>
-    <w:lsdException w:name="toc 1" w:semiHidden="1" w:uiPriority="39" w:unhideWhenUsed="1"/>
-    <w:lsdException w:name="toc 2" w:semiHidden="1" w:uiPriority="39" w:unhideWhenUsed="1"/>
-    <w:lsdException w:name="toc 3" w:semiHidden="1" w:uiPriority="39" w:unhideWhenUsed="1"/>
-    <w:lsdException w:name="toc 4" w:semiHidden="1" w:uiPriority="39" w:unhideWhenUsed="1"/>
-    <w:lsdException w:name="toc 5" w:semiHidden="1" w:uiPriority="39" w:unhideWhenUsed="1"/>
-    <w:lsdException w:name="toc 6" w:semiHidden="1" w:uiPriority="39" w:unhideWhenUsed="1"/>
-    <w:lsdException w:name="toc 7" w:semiHidden="1" w:uiPriority="39" w:unhideWhenUsed="1"/>
-    <w:lsdException w:name="toc 8" w:semiHidden="1" w:uiPriority="39" w:unhideWhenUsed="1"/>
-    <w:lsdException w:name="toc 9" w:semiHidden="1" w:uiPriority="39" w:unhideWhenUsed="1"/>
+    <w:lsdException w:name="toc 1" w:uiPriority="39" w:semiHidden="1" w:unhideWhenUsed="1"/>
+    <w:lsdException w:name="toc 2" w:uiPriority="39" w:semiHidden="1" w:unhideWhenUsed="1"/>
+    <w:lsdException w:name="toc 3" w:uiPriority="39" w:semiHidden="1" w:unhideWhenUsed="1"/>
+    <w:lsdException w:name="toc 4" w:uiPriority="39" w:semiHidden="1" w:unhideWhenUsed="1"/>
+    <w:lsdException w:name="toc 5" w:uiPriority="39" w:semiHidden="1" w:unhideWhenUsed="1"/>
+    <w:lsdException w:name="toc 6" w:uiPriority="39" w:semiHidden="1" w:unhideWhenUsed="1"/>
+    <w:lsdException w:name="toc 7" w:uiPriority="39" w:semiHidden="1" w:unhideWhenUsed="1"/>
+    <w:lsdException w:name="toc 8" w:uiPriority="39" w:semiHidden="1" w:unhideWhenUsed="1"/>
+    <w:lsdException w:name="toc 9" w:uiPriority="39" w:semiHidden="1" w:unhideWhenUsed="1"/>
     <w:lsdException w:name="Normal Indent" w:semiHidden="1" w:unhideWhenUsed="1"/>
     <w:lsdException w:name="footnote text" w:semiHidden="1" w:unhideWhenUsed="1"/>
     <w:lsdException w:name="annotation text" w:semiHidden="1" w:unhideWhenUsed="1"/>
     <w:lsdException w:name="header" w:semiHidden="1" w:unhideWhenUsed="1"/>
     <w:lsdException w:name="footer" w:semiHidden="1" w:unhideWhenUsed="1"/>
     <w:lsdException w:name="index heading" w:semiHidden="1" w:unhideWhenUsed="1"/>
-    <w:lsdException w:name="caption" w:semiHidden="1" w:uiPriority="35" w:unhideWhenUsed="1" w:qFormat="1"/>
+    <w:lsdException w:name="caption" w:uiPriority="35" w:semiHidden="1" w:unhideWhenUsed="1" w:qFormat="1"/>
     <w:lsdException w:name="table of figures" w:semiHidden="1" w:unhideWhenUsed="1"/>
     <w:lsdException w:name="envelope address" w:semiHidden="1" w:unhideWhenUsed="1"/>
     <w:lsdException w:name="envelope return" w:semiHidden="1" w:unhideWhenUsed="1"/>
@@ -4332,7 +4332,7 @@
     <w:lsdException w:name="Title" w:uiPriority="10" w:qFormat="1"/>
     <w:lsdException w:name="Closing" w:semiHidden="1" w:unhideWhenUsed="1"/>
     <w:lsdException w:name="Signature" w:semiHidden="1" w:unhideWhenUsed="1"/>
-    <w:lsdException w:name="Default Paragraph Font" w:semiHidden="1" w:uiPriority="1" w:unhideWhenUsed="1"/>
+    <w:lsdException w:name="Default Paragraph Font" w:uiPriority="1" w:semiHidden="1" w:unhideWhenUsed="1"/>
     <w:lsdException w:name="Body Text" w:semiHidden="1" w:unhideWhenUsed="1"/>
     <w:lsdException w:name="Body Text Indent" w:semiHidden="1" w:unhideWhenUsed="1"/>
     <w:lsdException w:name="List Continue" w:semiHidden="1" w:unhideWhenUsed="1"/>
@@ -4532,8 +4532,8 @@
     <w:lsdException w:name="Subtle Reference" w:uiPriority="31" w:qFormat="1"/>
     <w:lsdException w:name="Intense Reference" w:uiPriority="32" w:qFormat="1"/>
     <w:lsdException w:name="Book Title" w:uiPriority="33" w:qFormat="1"/>
-    <w:lsdException w:name="Bibliography" w:semiHidden="1" w:uiPriority="37" w:unhideWhenUsed="1"/>
-    <w:lsdException w:name="TOC Heading" w:semiHidden="1" w:uiPriority="39" w:unhideWhenUsed="1" w:qFormat="1"/>
+    <w:lsdException w:name="Bibliography" w:uiPriority="37" w:semiHidden="1" w:unhideWhenUsed="1"/>
+    <w:lsdException w:name="TOC Heading" w:uiPriority="39" w:semiHidden="1" w:unhideWhenUsed="1" w:qFormat="1"/>
     <w:lsdException w:name="Plain Table 1" w:uiPriority="41"/>
     <w:lsdException w:name="Plain Table 2" w:uiPriority="42"/>
     <w:lsdException w:name="Plain Table 3" w:uiPriority="43"/>
@@ -4644,7 +4644,7 @@
     <w:lsdException w:name="Unresolved Mention" w:semiHidden="1" w:unhideWhenUsed="1"/>
     <w:lsdException w:name="Smart Link" w:semiHidden="1" w:unhideWhenUsed="1"/>
   </w:latentStyles>
-  <w:style w:type="paragraph" w:default="1" w:styleId="Normal">
+  <w:style w:type="paragraph" w:styleId="Normal" w:default="1">
     <w:name w:val="Normal"/>
     <w:qFormat/>
     <w:rsid w:val="003D63ED"/>
@@ -4800,13 +4800,13 @@
       <w:sz w:val="32"/>
     </w:rPr>
   </w:style>
-  <w:style w:type="character" w:default="1" w:styleId="DefaultParagraphFont">
+  <w:style w:type="character" w:styleId="DefaultParagraphFont" w:default="1">
     <w:name w:val="Default Paragraph Font"/>
     <w:uiPriority w:val="1"/>
     <w:semiHidden/>
     <w:unhideWhenUsed/>
   </w:style>
-  <w:style w:type="table" w:default="1" w:styleId="TableNormal">
+  <w:style w:type="table" w:styleId="TableNormal" w:default="1">
     <w:name w:val="Normal Table"/>
     <w:uiPriority w:val="99"/>
     <w:semiHidden/>
@@ -4821,13 +4821,13 @@
       </w:tblCellMar>
     </w:tblPr>
   </w:style>
-  <w:style w:type="numbering" w:default="1" w:styleId="NoList">
+  <w:style w:type="numbering" w:styleId="NoList" w:default="1">
     <w:name w:val="No List"/>
     <w:uiPriority w:val="99"/>
     <w:semiHidden/>
     <w:unhideWhenUsed/>
   </w:style>
-  <w:style w:type="character" w:customStyle="1" w:styleId="Heading1Char">
+  <w:style w:type="character" w:styleId="Heading1Char" w:customStyle="1">
     <w:name w:val="Heading 1 Char"/>
     <w:link w:val="Heading1"/>
     <w:uiPriority w:val="9"/>
@@ -4843,7 +4843,7 @@
       <w:lang w:val="en-US"/>
     </w:rPr>
   </w:style>
-  <w:style w:type="character" w:customStyle="1" w:styleId="Heading2Char">
+  <w:style w:type="character" w:styleId="Heading2Char" w:customStyle="1">
     <w:name w:val="Heading 2 Char"/>
     <w:link w:val="Heading2"/>
     <w:uiPriority w:val="9"/>
@@ -4857,7 +4857,7 @@
       <w:lang w:val="en-US"/>
     </w:rPr>
   </w:style>
-  <w:style w:type="character" w:customStyle="1" w:styleId="Heading3Char">
+  <w:style w:type="character" w:styleId="Heading3Char" w:customStyle="1">
     <w:name w:val="Heading 3 Char"/>
     <w:link w:val="Heading3"/>
     <w:uiPriority w:val="9"/>
@@ -4870,7 +4870,7 @@
       <w:szCs w:val="26"/>
     </w:rPr>
   </w:style>
-  <w:style w:type="character" w:customStyle="1" w:styleId="Heading4Char">
+  <w:style w:type="character" w:styleId="Heading4Char" w:customStyle="1">
     <w:name w:val="Heading 4 Char"/>
     <w:link w:val="Heading4"/>
     <w:uiPriority w:val="9"/>
@@ -4884,7 +4884,7 @@
       <w:szCs w:val="26"/>
     </w:rPr>
   </w:style>
-  <w:style w:type="paragraph" w:customStyle="1" w:styleId="Ttulos">
+  <w:style w:type="paragraph" w:styleId="Ttulos" w:customStyle="1">
     <w:name w:val="Títulos"/>
     <w:basedOn w:val="Normal"/>
     <w:qFormat/>
@@ -4903,7 +4903,7 @@
       <w:lang w:eastAsia="pt-PT"/>
     </w:rPr>
   </w:style>
-  <w:style w:type="paragraph" w:customStyle="1" w:styleId="Capa">
+  <w:style w:type="paragraph" w:styleId="Capa" w:customStyle="1">
     <w:name w:val="Capa"/>
     <w:basedOn w:val="Normal"/>
     <w:qFormat/>
@@ -4933,7 +4933,7 @@
       <w:spacing w:after="0" w:line="240" w:lineRule="auto"/>
     </w:pPr>
   </w:style>
-  <w:style w:type="character" w:customStyle="1" w:styleId="HeaderChar">
+  <w:style w:type="character" w:styleId="HeaderChar" w:customStyle="1">
     <w:name w:val="Header Char"/>
     <w:basedOn w:val="DefaultParagraphFont"/>
     <w:link w:val="Header"/>
@@ -4955,14 +4955,14 @@
       <w:spacing w:after="0" w:line="240" w:lineRule="auto"/>
     </w:pPr>
   </w:style>
-  <w:style w:type="character" w:customStyle="1" w:styleId="FooterChar">
+  <w:style w:type="character" w:styleId="FooterChar" w:customStyle="1">
     <w:name w:val="Footer Char"/>
     <w:basedOn w:val="DefaultParagraphFont"/>
     <w:link w:val="Footer"/>
     <w:uiPriority w:val="99"/>
     <w:rsid w:val="00940100"/>
   </w:style>
-  <w:style w:type="paragraph" w:customStyle="1" w:styleId="Palavras-Chave">
+  <w:style w:type="paragraph" w:styleId="Palavras-Chave" w:customStyle="1">
     <w:name w:val="Palavras-Chave"/>
     <w:basedOn w:val="Normal"/>
     <w:qFormat/>
@@ -5079,7 +5079,7 @@
       <w:lang w:eastAsia="pt-PT"/>
     </w:rPr>
   </w:style>
-  <w:style w:type="character" w:customStyle="1" w:styleId="FootnoteTextChar">
+  <w:style w:type="character" w:styleId="FootnoteTextChar" w:customStyle="1">
     <w:name w:val="Footnote Text Char"/>
     <w:link w:val="FootnoteText"/>
     <w:uiPriority w:val="99"/>
@@ -5131,16 +5131,16 @@
     </w:rPr>
     <w:tblPr>
       <w:tblBorders>
-        <w:top w:val="single" w:sz="4" w:space="0" w:color="auto"/>
-        <w:left w:val="single" w:sz="4" w:space="0" w:color="auto"/>
-        <w:bottom w:val="single" w:sz="4" w:space="0" w:color="auto"/>
-        <w:right w:val="single" w:sz="4" w:space="0" w:color="auto"/>
-        <w:insideH w:val="single" w:sz="4" w:space="0" w:color="auto"/>
-        <w:insideV w:val="single" w:sz="4" w:space="0" w:color="auto"/>
+        <w:top w:val="single" w:color="auto" w:sz="4" w:space="0"/>
+        <w:left w:val="single" w:color="auto" w:sz="4" w:space="0"/>
+        <w:bottom w:val="single" w:color="auto" w:sz="4" w:space="0"/>
+        <w:right w:val="single" w:color="auto" w:sz="4" w:space="0"/>
+        <w:insideH w:val="single" w:color="auto" w:sz="4" w:space="0"/>
+        <w:insideV w:val="single" w:color="auto" w:sz="4" w:space="0"/>
       </w:tblBorders>
     </w:tblPr>
   </w:style>
-  <w:style w:type="paragraph" w:customStyle="1" w:styleId="Textotabelas">
+  <w:style w:type="paragraph" w:styleId="Textotabelas" w:customStyle="1">
     <w:name w:val="Texto tabelas"/>
     <w:basedOn w:val="Normal"/>
     <w:qFormat/>
@@ -5155,7 +5155,7 @@
       <w:lang w:eastAsia="pt-PT"/>
     </w:rPr>
   </w:style>
-  <w:style w:type="paragraph" w:customStyle="1" w:styleId="Lista1">
+  <w:style w:type="paragraph" w:styleId="Lista1" w:customStyle="1">
     <w:name w:val="Lista1"/>
     <w:basedOn w:val="ListParagraph"/>
     <w:qFormat/>
@@ -5171,7 +5171,7 @@
       <w:lang w:eastAsia="pt-PT"/>
     </w:rPr>
   </w:style>
-  <w:style w:type="paragraph" w:customStyle="1" w:styleId="Listanumerada1">
+  <w:style w:type="paragraph" w:styleId="Listanumerada1" w:customStyle="1">
     <w:name w:val="Lista numerada1"/>
     <w:basedOn w:val="ListParagraph"/>
     <w:qFormat/>
@@ -5210,7 +5210,7 @@
       <w:jc w:val="center"/>
     </w:pPr>
     <w:rPr>
-      <w:rFonts w:ascii="Calibri Light" w:eastAsia="Times New Roman" w:hAnsi="Calibri Light"/>
+      <w:rFonts w:ascii="Calibri Light" w:hAnsi="Calibri Light" w:eastAsia="Times New Roman"/>
       <w:b/>
       <w:bCs/>
       <w:color w:val="5C666C"/>
@@ -5229,12 +5229,12 @@
       <w:u w:val="single"/>
     </w:rPr>
   </w:style>
-  <w:style w:type="character" w:customStyle="1" w:styleId="fontstyle01">
+  <w:style w:type="character" w:styleId="fontstyle01" w:customStyle="1">
     <w:name w:val="fontstyle01"/>
     <w:basedOn w:val="DefaultParagraphFont"/>
     <w:rsid w:val="00F1488F"/>
     <w:rPr>
-      <w:rFonts w:ascii="NewsGotT-Bol" w:hAnsi="NewsGotT-Bol" w:hint="default"/>
+      <w:rFonts w:hint="default" w:ascii="NewsGotT-Bol" w:hAnsi="NewsGotT-Bol"/>
       <w:b/>
       <w:bCs/>
       <w:i w:val="0"/>
@@ -5244,12 +5244,12 @@
       <w:szCs w:val="30"/>
     </w:rPr>
   </w:style>
-  <w:style w:type="character" w:customStyle="1" w:styleId="fontstyle21">
+  <w:style w:type="character" w:styleId="fontstyle21" w:customStyle="1">
     <w:name w:val="fontstyle21"/>
     <w:basedOn w:val="DefaultParagraphFont"/>
     <w:rsid w:val="00F1488F"/>
     <w:rPr>
-      <w:rFonts w:ascii="NewsGotT-Reg" w:hAnsi="NewsGotT-Reg" w:hint="default"/>
+      <w:rFonts w:hint="default" w:ascii="NewsGotT-Reg" w:hAnsi="NewsGotT-Reg"/>
       <w:b w:val="0"/>
       <w:bCs w:val="0"/>
       <w:i w:val="0"/>
@@ -5283,7 +5283,7 @@
       <w:u w:val="single"/>
     </w:rPr>
   </w:style>
-  <w:style w:type="character" w:customStyle="1" w:styleId="Heading5Char">
+  <w:style w:type="character" w:styleId="Heading5Char" w:customStyle="1">
     <w:name w:val="Heading 5 Char"/>
     <w:basedOn w:val="DefaultParagraphFont"/>
     <w:link w:val="Heading5"/>
@@ -5315,7 +5315,7 @@
       <w:ind w:left="720" w:right="139"/>
     </w:pPr>
   </w:style>
-  <w:style w:type="numbering" w:customStyle="1" w:styleId="CurrentList1">
+  <w:style w:type="numbering" w:styleId="CurrentList1" w:customStyle="1">
     <w:name w:val="Current List1"/>
     <w:uiPriority w:val="99"/>
     <w:rsid w:val="008A584B"/>
@@ -5325,7 +5325,7 @@
       </w:numPr>
     </w:pPr>
   </w:style>
-  <w:style w:type="character" w:customStyle="1" w:styleId="FootnoteCharacters">
+  <w:style w:type="character" w:styleId="FootnoteCharacters" w:customStyle="1">
     <w:name w:val="Footnote Characters"/>
     <w:uiPriority w:val="99"/>
     <w:unhideWhenUsed/>
@@ -5335,7 +5335,7 @@
       <w:vertAlign w:val="superscript"/>
     </w:rPr>
   </w:style>
-  <w:style w:type="character" w:customStyle="1" w:styleId="FootnoteAnchor">
+  <w:style w:type="character" w:styleId="FootnoteAnchor" w:customStyle="1">
     <w:name w:val="Footnote Anchor"/>
     <w:rsid w:val="00EC1891"/>
     <w:rPr>
@@ -5355,21 +5355,21 @@
       <w:contextualSpacing/>
     </w:pPr>
     <w:rPr>
-      <w:rFonts w:asciiTheme="majorHAnsi" w:eastAsiaTheme="majorEastAsia" w:hAnsiTheme="majorHAnsi" w:cstheme="majorBidi"/>
+      <w:rFonts w:asciiTheme="majorHAnsi" w:hAnsiTheme="majorHAnsi" w:eastAsiaTheme="majorEastAsia" w:cstheme="majorBidi"/>
       <w:spacing w:val="-10"/>
       <w:kern w:val="28"/>
       <w:sz w:val="56"/>
       <w:szCs w:val="56"/>
     </w:rPr>
   </w:style>
-  <w:style w:type="character" w:customStyle="1" w:styleId="TitleChar">
+  <w:style w:type="character" w:styleId="TitleChar" w:customStyle="1">
     <w:name w:val="Title Char"/>
     <w:basedOn w:val="DefaultParagraphFont"/>
     <w:link w:val="Title"/>
     <w:uiPriority w:val="10"/>
     <w:rsid w:val="007944CF"/>
     <w:rPr>
-      <w:rFonts w:asciiTheme="majorHAnsi" w:eastAsiaTheme="majorEastAsia" w:hAnsiTheme="majorHAnsi" w:cstheme="majorBidi"/>
+      <w:rFonts w:asciiTheme="majorHAnsi" w:hAnsiTheme="majorHAnsi" w:eastAsiaTheme="majorEastAsia" w:cstheme="majorBidi"/>
       <w:spacing w:val="-10"/>
       <w:kern w:val="28"/>
       <w:sz w:val="56"/>
@@ -5404,7 +5404,7 @@
       <w:szCs w:val="20"/>
     </w:rPr>
   </w:style>
-  <w:style w:type="character" w:customStyle="1" w:styleId="CommentTextChar">
+  <w:style w:type="character" w:styleId="CommentTextChar" w:customStyle="1">
     <w:name w:val="Comment Text Char"/>
     <w:basedOn w:val="DefaultParagraphFont"/>
     <w:link w:val="CommentText"/>
@@ -5428,7 +5428,7 @@
       <w:bCs/>
     </w:rPr>
   </w:style>
-  <w:style w:type="character" w:customStyle="1" w:styleId="CommentSubjectChar">
+  <w:style w:type="character" w:styleId="CommentSubjectChar" w:customStyle="1">
     <w:name w:val="Comment Subject Char"/>
     <w:basedOn w:val="CommentTextChar"/>
     <w:link w:val="CommentSubject"/>
@@ -5450,12 +5450,12 @@
       <w:tblStyleRowBandSize w:val="1"/>
       <w:tblStyleColBandSize w:val="1"/>
       <w:tblBorders>
-        <w:top w:val="single" w:sz="4" w:space="0" w:color="666666" w:themeColor="text1" w:themeTint="99"/>
-        <w:left w:val="single" w:sz="4" w:space="0" w:color="666666" w:themeColor="text1" w:themeTint="99"/>
-        <w:bottom w:val="single" w:sz="4" w:space="0" w:color="666666" w:themeColor="text1" w:themeTint="99"/>
-        <w:right w:val="single" w:sz="4" w:space="0" w:color="666666" w:themeColor="text1" w:themeTint="99"/>
-        <w:insideH w:val="single" w:sz="4" w:space="0" w:color="666666" w:themeColor="text1" w:themeTint="99"/>
-        <w:insideV w:val="single" w:sz="4" w:space="0" w:color="666666" w:themeColor="text1" w:themeTint="99"/>
+        <w:top w:val="single" w:color="666666" w:themeColor="text1" w:themeTint="99" w:sz="4" w:space="0"/>
+        <w:left w:val="single" w:color="666666" w:themeColor="text1" w:themeTint="99" w:sz="4" w:space="0"/>
+        <w:bottom w:val="single" w:color="666666" w:themeColor="text1" w:themeTint="99" w:sz="4" w:space="0"/>
+        <w:right w:val="single" w:color="666666" w:themeColor="text1" w:themeTint="99" w:sz="4" w:space="0"/>
+        <w:insideH w:val="single" w:color="666666" w:themeColor="text1" w:themeTint="99" w:sz="4" w:space="0"/>
+        <w:insideV w:val="single" w:color="666666" w:themeColor="text1" w:themeTint="99" w:sz="4" w:space="0"/>
       </w:tblBorders>
     </w:tblPr>
     <w:tblStylePr w:type="firstRow">
@@ -5545,7 +5545,7 @@
       <w:tblPr/>
       <w:tcPr>
         <w:tcBorders>
-          <w:bottom w:val="single" w:sz="4" w:space="0" w:color="666666" w:themeColor="text1" w:themeTint="99"/>
+          <w:bottom w:val="single" w:color="666666" w:themeColor="text1" w:themeTint="99" w:sz="4" w:space="0"/>
         </w:tcBorders>
       </w:tcPr>
     </w:tblStylePr>
@@ -5553,7 +5553,7 @@
       <w:tblPr/>
       <w:tcPr>
         <w:tcBorders>
-          <w:bottom w:val="single" w:sz="4" w:space="0" w:color="666666" w:themeColor="text1" w:themeTint="99"/>
+          <w:bottom w:val="single" w:color="666666" w:themeColor="text1" w:themeTint="99" w:sz="4" w:space="0"/>
         </w:tcBorders>
       </w:tcPr>
     </w:tblStylePr>
@@ -5561,7 +5561,7 @@
       <w:tblPr/>
       <w:tcPr>
         <w:tcBorders>
-          <w:top w:val="single" w:sz="4" w:space="0" w:color="666666" w:themeColor="text1" w:themeTint="99"/>
+          <w:top w:val="single" w:color="666666" w:themeColor="text1" w:themeTint="99" w:sz="4" w:space="0"/>
         </w:tcBorders>
       </w:tcPr>
     </w:tblStylePr>
@@ -5569,7 +5569,7 @@
       <w:tblPr/>
       <w:tcPr>
         <w:tcBorders>
-          <w:top w:val="single" w:sz="4" w:space="0" w:color="666666" w:themeColor="text1" w:themeTint="99"/>
+          <w:top w:val="single" w:color="666666" w:themeColor="text1" w:themeTint="99" w:sz="4" w:space="0"/>
         </w:tcBorders>
       </w:tcPr>
     </w:tblStylePr>

</xml_diff>

<commit_message>
2nd Notebook | Drop Descriptions (2/12/2024)
</commit_message>
<xml_diff>
--- a/HandoutDelivery_Code up to 11.11.2024/Homework_Group33.docx
+++ b/HandoutDelivery_Code up to 11.11.2024/Homework_Group33.docx
@@ -1185,7 +1185,7 @@
         </w:rPr>
         <w:t xml:space="preserve"> using </w:t>
       </w:r>
-      <w:hyperlink r:id="Re89f191ae033414e">
+      <w:hyperlink r:id="Raad5645a1de845f9">
         <w:r>
           <w:rPr>
             <w:rStyle w:val="Hyperlink"/>
@@ -1344,7 +1344,23 @@
           <w:color w:val="333333"/>
           <w:lang w:val="en-GB"/>
         </w:rPr>
-        <w:t>This will enhance the accessibility of our model's results and showcase its potential for live claim prediction.</w:t>
+        <w:t xml:space="preserve">This will enhance the accessibility of our model's results and </w:t>
+      </w:r>
+      <w:r>
+        <w:rPr>
+          <w:rFonts w:ascii="Calibri" w:hAnsi="Calibri" w:eastAsia="游明朝" w:cs="Arial" w:asciiTheme="minorAscii" w:hAnsiTheme="minorAscii" w:eastAsiaTheme="minorEastAsia" w:cstheme="minorBidi"/>
+          <w:color w:val="333333"/>
+          <w:lang w:val="en-GB"/>
+        </w:rPr>
+        <w:t>showcase</w:t>
+      </w:r>
+      <w:r>
+        <w:rPr>
+          <w:rFonts w:ascii="Calibri" w:hAnsi="Calibri" w:eastAsia="游明朝" w:cs="Arial" w:asciiTheme="minorAscii" w:hAnsiTheme="minorAscii" w:eastAsiaTheme="minorEastAsia" w:cstheme="minorBidi"/>
+          <w:color w:val="333333"/>
+          <w:lang w:val="en-GB"/>
+        </w:rPr>
+        <w:t xml:space="preserve"> its potential for live claim prediction.</w:t>
       </w:r>
     </w:p>
     <w:p>

</xml_diff>